<commit_message>
Formatting changes to lesson 1
</commit_message>
<xml_diff>
--- a/lesson-1/Lesson 1.docx
+++ b/lesson-1/Lesson 1.docx
@@ -13,26 +13,48 @@
     <w:p>
       <w:pPr>
         <w:pStyle w:val="Body1"/>
-      </w:pPr>
-      <w:r>
-        <w:t xml:space="preserve">In lesson 1 we are going to create the engine of our YouTube clone. </w:t>
-      </w:r>
-      <w:r>
-        <w:t>Make sure you can log in to the AWS console and follow the instructions given below.</w:t>
-      </w:r>
-    </w:p>
-    <w:p/>
+        <w:rPr>
+          <w:rFonts w:asciiTheme="minorHAnsi" w:hAnsiTheme="minorHAnsi"/>
+          <w:sz w:val="20"/>
+        </w:rPr>
+      </w:pPr>
+      <w:r>
+        <w:rPr>
+          <w:rFonts w:asciiTheme="minorHAnsi" w:hAnsiTheme="minorHAnsi"/>
+        </w:rPr>
+        <w:br/>
+      </w:r>
+      <w:r>
+        <w:rPr>
+          <w:rFonts w:asciiTheme="minorHAnsi" w:hAnsiTheme="minorHAnsi"/>
+          <w:sz w:val="20"/>
+        </w:rPr>
+        <w:t>In lesson 1 we are going to create the engine of our YouTube clone. Make sure you can log in to the AWS console and follow the instructions given below.</w:t>
+      </w:r>
+    </w:p>
+    <w:p>
+      <w:pPr>
+        <w:pStyle w:val="Body"/>
+        <w:rPr>
+          <w:rFonts w:asciiTheme="minorHAnsi" w:hAnsiTheme="minorHAnsi"/>
+        </w:rPr>
+      </w:pPr>
+    </w:p>
     <w:p>
       <w:pPr>
         <w:pStyle w:val="Body1"/>
         <w:jc w:val="center"/>
         <w:rPr>
-          <w:b/>
-        </w:rPr>
-      </w:pPr>
-      <w:r>
-        <w:rPr>
-          <w:b/>
+          <w:rFonts w:asciiTheme="minorHAnsi" w:hAnsiTheme="minorHAnsi"/>
+          <w:b/>
+          <w:sz w:val="20"/>
+        </w:rPr>
+      </w:pPr>
+      <w:r>
+        <w:rPr>
+          <w:rFonts w:asciiTheme="minorHAnsi" w:hAnsiTheme="minorHAnsi"/>
+          <w:b/>
+          <w:sz w:val="20"/>
         </w:rPr>
         <w:t>Note: please create all your resources in the N. Virginia Region (us-east-1)</w:t>
       </w:r>
@@ -40,45 +62,46 @@
     <w:p>
       <w:pPr>
         <w:pStyle w:val="Body"/>
+        <w:rPr>
+          <w:rFonts w:asciiTheme="minorHAnsi" w:hAnsiTheme="minorHAnsi"/>
+          <w:sz w:val="20"/>
+        </w:rPr>
       </w:pPr>
     </w:p>
     <w:p>
       <w:pPr>
         <w:pStyle w:val="Body"/>
         <w:jc w:val="center"/>
-      </w:pPr>
-      <w:r>
-        <w:t xml:space="preserve">This is </w:t>
-      </w:r>
-      <w:r>
-        <w:t xml:space="preserve">the </w:t>
-      </w:r>
-      <w:r>
-        <w:t>system</w:t>
-      </w:r>
-      <w:r>
-        <w:t xml:space="preserve"> we will end up </w:t>
-      </w:r>
-      <w:r>
-        <w:t>with at the</w:t>
-      </w:r>
-      <w:r>
-        <w:t xml:space="preserve"> end of this lesson</w:t>
+        <w:rPr>
+          <w:rFonts w:asciiTheme="minorHAnsi" w:hAnsiTheme="minorHAnsi"/>
+          <w:sz w:val="20"/>
+        </w:rPr>
+      </w:pPr>
+      <w:r>
+        <w:rPr>
+          <w:rFonts w:asciiTheme="minorHAnsi" w:hAnsiTheme="minorHAnsi"/>
+          <w:sz w:val="20"/>
+        </w:rPr>
+        <w:t>This is the system we will end up with at the end of this lesson</w:t>
       </w:r>
     </w:p>
     <w:p>
       <w:pPr>
         <w:pStyle w:val="FigureC"/>
-      </w:pPr>
-      <w:r>
-        <w:rPr>
+        <w:rPr>
+          <w:rFonts w:asciiTheme="minorHAnsi" w:hAnsiTheme="minorHAnsi"/>
+        </w:rPr>
+      </w:pPr>
+      <w:r>
+        <w:rPr>
+          <w:rFonts w:asciiTheme="minorHAnsi" w:hAnsiTheme="minorHAnsi"/>
           <w:noProof/>
         </w:rPr>
         <w:drawing>
-          <wp:inline distT="0" distB="0" distL="0" distR="0" wp14:anchorId="2A02F29E" wp14:editId="55F4CE9E">
+          <wp:inline distT="0" distB="0" distL="0" distR="0" wp14:anchorId="2544160A" wp14:editId="400E421E">
             <wp:extent cx="4865370" cy="1082040"/>
             <wp:effectExtent l="0" t="0" r="11430" b="10160"/>
-            <wp:docPr id="9" name="Picture 9" descr="Chapter2 - Part 1 Transcode Video"/>
+            <wp:docPr id="1" name="Picture 1" descr="Chapter2 - Part 1 Transcode Video"/>
             <wp:cNvGraphicFramePr>
               <a:graphicFrameLocks xmlns:a="http://schemas.openxmlformats.org/drawingml/2006/main" noChangeAspect="1"/>
             </wp:cNvGraphicFramePr>
@@ -137,115 +160,246 @@
       <w:pPr>
         <w:pStyle w:val="Body"/>
         <w:ind w:firstLine="0"/>
-      </w:pPr>
-      <w:r>
-        <w:t xml:space="preserve">Let’s begin by creating </w:t>
-      </w:r>
-      <w:r>
-        <w:t xml:space="preserve">two buckets </w:t>
-      </w:r>
-      <w:r>
-        <w:t>in S3. The first bucket will serve as the upload bucket for new videos. The second bucket will contain transcoded videos put there by the Elastic Transcoder.</w:t>
+        <w:rPr>
+          <w:rFonts w:asciiTheme="minorHAnsi" w:hAnsiTheme="minorHAnsi"/>
+          <w:sz w:val="20"/>
+        </w:rPr>
+      </w:pPr>
+      <w:r>
+        <w:rPr>
+          <w:rFonts w:asciiTheme="minorHAnsi" w:hAnsiTheme="minorHAnsi"/>
+        </w:rPr>
+        <w:br/>
+      </w:r>
+      <w:r>
+        <w:rPr>
+          <w:rFonts w:asciiTheme="minorHAnsi" w:hAnsiTheme="minorHAnsi"/>
+          <w:sz w:val="20"/>
+        </w:rPr>
+        <w:t>Let’s begin by creating two buckets in S3. The first bucket will serve as the upload bucket for new videos. The second bucket will contain transcoded videos put there by the Elastic Transcoder.</w:t>
       </w:r>
     </w:p>
     <w:p>
       <w:pPr>
         <w:pStyle w:val="ListBullet"/>
-      </w:pPr>
-      <w:r>
-        <w:t>To create a bucket, in the AWS console click on S3</w:t>
-      </w:r>
-      <w:r>
-        <w:t>,</w:t>
-      </w:r>
-      <w:r>
-        <w:t xml:space="preserve"> and then click </w:t>
+        <w:rPr>
+          <w:rFonts w:asciiTheme="minorHAnsi" w:hAnsiTheme="minorHAnsi"/>
+          <w:sz w:val="20"/>
+        </w:rPr>
+      </w:pPr>
+      <w:r>
+        <w:rPr>
+          <w:rFonts w:asciiTheme="minorHAnsi" w:hAnsiTheme="minorHAnsi"/>
+          <w:sz w:val="20"/>
+        </w:rPr>
+        <w:t xml:space="preserve">To create a bucket, in the AWS console click on </w:t>
+      </w:r>
+      <w:r>
+        <w:rPr>
+          <w:rFonts w:asciiTheme="minorHAnsi" w:hAnsiTheme="minorHAnsi"/>
+          <w:b/>
+          <w:sz w:val="20"/>
+        </w:rPr>
+        <w:t>S3</w:t>
+      </w:r>
+      <w:r>
+        <w:rPr>
+          <w:rFonts w:asciiTheme="minorHAnsi" w:hAnsiTheme="minorHAnsi"/>
+          <w:sz w:val="20"/>
+        </w:rPr>
+        <w:t xml:space="preserve">, and then click </w:t>
       </w:r>
       <w:r>
         <w:rPr>
           <w:rStyle w:val="Italics"/>
+          <w:rFonts w:asciiTheme="minorHAnsi" w:hAnsiTheme="minorHAnsi"/>
+          <w:b/>
+          <w:sz w:val="20"/>
         </w:rPr>
         <w:t>Create Bucket</w:t>
       </w:r>
       <w:r>
         <w:rPr>
           <w:rStyle w:val="Italics"/>
-        </w:rPr>
-        <w:t xml:space="preserve"> </w:t>
-      </w:r>
-      <w:r>
-        <w:rPr>
-          <w:rStyle w:val="Italics"/>
-          <w:i w:val="0"/>
-        </w:rPr>
-        <w:t>(Figure 1)</w:t>
-      </w:r>
-      <w:r>
+          <w:rFonts w:asciiTheme="minorHAnsi" w:hAnsiTheme="minorHAnsi"/>
+          <w:sz w:val="20"/>
+        </w:rPr>
         <w:t>.</w:t>
       </w:r>
     </w:p>
     <w:p>
       <w:pPr>
         <w:pStyle w:val="ListBullet"/>
-      </w:pPr>
-      <w:r>
-        <w:t xml:space="preserve">Type in a name for the bucket (e.g. </w:t>
-      </w:r>
-      <w:r>
-        <w:t>serverless-video-upload</w:t>
-      </w:r>
-      <w:r>
-        <w:t xml:space="preserve">), and </w:t>
-      </w:r>
-      <w:r>
-        <w:t>choose a region</w:t>
-      </w:r>
-      <w:r>
-        <w:t xml:space="preserve"> (US Standard).</w:t>
+        <w:rPr>
+          <w:rFonts w:asciiTheme="minorHAnsi" w:hAnsiTheme="minorHAnsi"/>
+          <w:sz w:val="20"/>
+        </w:rPr>
+      </w:pPr>
+      <w:r>
+        <w:rPr>
+          <w:rFonts w:asciiTheme="minorHAnsi" w:hAnsiTheme="minorHAnsi"/>
+          <w:sz w:val="20"/>
+        </w:rPr>
+        <w:t xml:space="preserve">Enter a </w:t>
+      </w:r>
+      <w:r>
+        <w:rPr>
+          <w:rFonts w:asciiTheme="minorHAnsi" w:hAnsiTheme="minorHAnsi"/>
+          <w:b/>
+          <w:sz w:val="20"/>
+        </w:rPr>
+        <w:t>Bucket Name</w:t>
+      </w:r>
+      <w:r>
+        <w:rPr>
+          <w:rFonts w:asciiTheme="minorHAnsi" w:hAnsiTheme="minorHAnsi"/>
+          <w:sz w:val="20"/>
+        </w:rPr>
+        <w:t xml:space="preserve"> (e.g. </w:t>
+      </w:r>
+      <w:proofErr w:type="spellStart"/>
+      <w:r>
+        <w:rPr>
+          <w:rFonts w:asciiTheme="minorHAnsi" w:hAnsiTheme="minorHAnsi"/>
+          <w:sz w:val="20"/>
+        </w:rPr>
+        <w:t>serverless</w:t>
+      </w:r>
+      <w:proofErr w:type="spellEnd"/>
+      <w:r>
+        <w:rPr>
+          <w:rFonts w:asciiTheme="minorHAnsi" w:hAnsiTheme="minorHAnsi"/>
+          <w:sz w:val="20"/>
+        </w:rPr>
+        <w:t xml:space="preserve">-video-upload), and choose a </w:t>
+      </w:r>
+      <w:r>
+        <w:rPr>
+          <w:rFonts w:asciiTheme="minorHAnsi" w:hAnsiTheme="minorHAnsi"/>
+          <w:b/>
+          <w:sz w:val="20"/>
+        </w:rPr>
+        <w:t>region</w:t>
+      </w:r>
+      <w:r>
+        <w:rPr>
+          <w:rFonts w:asciiTheme="minorHAnsi" w:hAnsiTheme="minorHAnsi"/>
+          <w:sz w:val="20"/>
+        </w:rPr>
+        <w:t xml:space="preserve"> (</w:t>
+      </w:r>
+      <w:r>
+        <w:rPr>
+          <w:rFonts w:asciiTheme="minorHAnsi" w:hAnsiTheme="minorHAnsi"/>
+          <w:b/>
+          <w:sz w:val="20"/>
+        </w:rPr>
+        <w:t>US Standard</w:t>
+      </w:r>
+      <w:r>
+        <w:rPr>
+          <w:rFonts w:asciiTheme="minorHAnsi" w:hAnsiTheme="minorHAnsi"/>
+          <w:sz w:val="20"/>
+        </w:rPr>
+        <w:t>).</w:t>
       </w:r>
     </w:p>
     <w:p>
       <w:pPr>
         <w:pStyle w:val="ListBullet"/>
-      </w:pPr>
-      <w:r>
-        <w:t>Click Create</w:t>
-      </w:r>
-      <w:r>
-        <w:t xml:space="preserve"> to save your bucket</w:t>
-      </w:r>
-      <w:r>
-        <w:t>.</w:t>
+        <w:rPr>
+          <w:rFonts w:asciiTheme="minorHAnsi" w:hAnsiTheme="minorHAnsi"/>
+          <w:sz w:val="20"/>
+        </w:rPr>
+      </w:pPr>
+      <w:r>
+        <w:rPr>
+          <w:rFonts w:asciiTheme="minorHAnsi" w:hAnsiTheme="minorHAnsi"/>
+          <w:sz w:val="20"/>
+        </w:rPr>
+        <w:t xml:space="preserve">Click </w:t>
+      </w:r>
+      <w:r>
+        <w:rPr>
+          <w:rFonts w:asciiTheme="minorHAnsi" w:hAnsiTheme="minorHAnsi"/>
+          <w:b/>
+          <w:sz w:val="20"/>
+        </w:rPr>
+        <w:t>Create</w:t>
+      </w:r>
+      <w:r>
+        <w:rPr>
+          <w:rFonts w:asciiTheme="minorHAnsi" w:hAnsiTheme="minorHAnsi"/>
+          <w:sz w:val="20"/>
+        </w:rPr>
+        <w:t xml:space="preserve"> to save your bucket.</w:t>
       </w:r>
     </w:p>
     <w:p>
       <w:pPr>
         <w:pStyle w:val="ListBullet"/>
-      </w:pPr>
-      <w:r>
+        <w:rPr>
+          <w:rFonts w:asciiTheme="minorHAnsi" w:hAnsiTheme="minorHAnsi"/>
+          <w:sz w:val="20"/>
+        </w:rPr>
+      </w:pPr>
+      <w:r>
+        <w:rPr>
+          <w:rFonts w:asciiTheme="minorHAnsi" w:hAnsiTheme="minorHAnsi"/>
+          <w:sz w:val="20"/>
+        </w:rPr>
         <w:t xml:space="preserve">Repeat the process again to create another bucket (e.g. </w:t>
       </w:r>
-      <w:r>
-        <w:t>serverless-video-transcoded</w:t>
-      </w:r>
-      <w:r>
-        <w:t>).</w:t>
-      </w:r>
-    </w:p>
-    <w:p/>
+      <w:proofErr w:type="spellStart"/>
+      <w:r>
+        <w:rPr>
+          <w:rFonts w:asciiTheme="minorHAnsi" w:hAnsiTheme="minorHAnsi"/>
+          <w:sz w:val="20"/>
+        </w:rPr>
+        <w:t>serverless</w:t>
+      </w:r>
+      <w:proofErr w:type="spellEnd"/>
+      <w:r>
+        <w:rPr>
+          <w:rFonts w:asciiTheme="minorHAnsi" w:hAnsiTheme="minorHAnsi"/>
+          <w:sz w:val="20"/>
+        </w:rPr>
+        <w:t>-video-transcoded).</w:t>
+      </w:r>
+    </w:p>
+    <w:p>
+      <w:pPr>
+        <w:pStyle w:val="ListBullet"/>
+        <w:numPr>
+          <w:ilvl w:val="0"/>
+          <w:numId w:val="0"/>
+        </w:numPr>
+        <w:ind w:left="568"/>
+        <w:rPr>
+          <w:rFonts w:asciiTheme="minorHAnsi" w:hAnsiTheme="minorHAnsi"/>
+          <w:sz w:val="20"/>
+        </w:rPr>
+      </w:pPr>
+    </w:p>
     <w:p>
       <w:pPr>
         <w:pStyle w:val="FigureC"/>
-      </w:pPr>
-      <w:r>
-        <w:rPr>
+        <w:rPr>
+          <w:rFonts w:asciiTheme="minorHAnsi" w:hAnsiTheme="minorHAnsi"/>
+          <w:sz w:val="20"/>
+        </w:rPr>
+      </w:pPr>
+      <w:r>
+        <w:rPr>
+          <w:rFonts w:asciiTheme="minorHAnsi" w:hAnsiTheme="minorHAnsi"/>
           <w:noProof/>
+          <w:sz w:val="20"/>
         </w:rPr>
         <w:drawing>
-          <wp:inline distT="0" distB="0" distL="0" distR="0" wp14:anchorId="789BD06B" wp14:editId="671F6AC6">
+          <wp:inline distT="0" distB="0" distL="0" distR="0" wp14:anchorId="7E0B537C" wp14:editId="138EAD0B">
             <wp:extent cx="4864100" cy="1892300"/>
             <wp:effectExtent l="0" t="0" r="12700" b="12700"/>
-            <wp:docPr id="1" name="Picture 1" descr="S3 - Create Bucket" title="Figure 1"/>
+            <wp:docPr id="2" name="Picture 2" descr="S3 - Create Bucket" title="Figure 1"/>
             <wp:cNvGraphicFramePr>
               <a:graphicFrameLocks xmlns:a="http://schemas.openxmlformats.org/drawingml/2006/main" noChangeAspect="1"/>
             </wp:cNvGraphicFramePr>
@@ -290,36 +444,11 @@
           </wp:inline>
         </w:drawing>
       </w:r>
-    </w:p>
-    <w:p>
-      <w:pPr>
-        <w:pStyle w:val="Caption"/>
-        <w:jc w:val="center"/>
-      </w:pPr>
-      <w:r>
-        <w:t xml:space="preserve">Figure </w:t>
-      </w:r>
-      <w:fldSimple w:instr=" SEQ Figure \* ARABIC ">
-        <w:r>
-          <w:rPr>
-            <w:noProof/>
-          </w:rPr>
-          <w:t>1</w:t>
-        </w:r>
-      </w:fldSimple>
-      <w:r>
-        <w:t xml:space="preserve">: </w:t>
-      </w:r>
-      <w:r>
-        <w:t>Create</w:t>
-      </w:r>
-      <w:r>
-        <w:t xml:space="preserve"> an S3 Bucket</w:t>
-      </w:r>
-    </w:p>
-    <w:p>
-      <w:r>
-        <w:t xml:space="preserve"> </w:t>
+      <w:r>
+        <w:rPr>
+          <w:sz w:val="20"/>
+        </w:rPr>
+        <w:br/>
       </w:r>
     </w:p>
     <w:p>
@@ -334,33 +463,174 @@
       <w:pPr>
         <w:pStyle w:val="Body"/>
         <w:ind w:firstLine="0"/>
-      </w:pPr>
-      <w:r>
+        <w:rPr>
+          <w:rFonts w:asciiTheme="minorHAnsi" w:hAnsiTheme="minorHAnsi"/>
+          <w:sz w:val="20"/>
+        </w:rPr>
+      </w:pPr>
+    </w:p>
+    <w:p>
+      <w:pPr>
+        <w:pStyle w:val="Body"/>
+        <w:ind w:firstLine="0"/>
+        <w:rPr>
+          <w:rFonts w:asciiTheme="minorHAnsi" w:hAnsiTheme="minorHAnsi"/>
+          <w:sz w:val="20"/>
+        </w:rPr>
+      </w:pPr>
+      <w:r>
+        <w:rPr>
+          <w:rFonts w:asciiTheme="minorHAnsi" w:hAnsiTheme="minorHAnsi"/>
+          <w:sz w:val="20"/>
+        </w:rPr>
         <w:t>Now we need to create an IAM role for our future Lambda functions. This role will allow functions to interact with S3 and the Elastic Transcoder.</w:t>
       </w:r>
     </w:p>
     <w:p>
       <w:pPr>
         <w:pStyle w:val="ListBullet"/>
-      </w:pPr>
-      <w:r>
-        <w:t xml:space="preserve">In the AWS console, click Identity &amp; Access Management and then click Roles. </w:t>
+        <w:rPr>
+          <w:rFonts w:asciiTheme="minorHAnsi" w:hAnsiTheme="minorHAnsi"/>
+          <w:sz w:val="20"/>
+        </w:rPr>
+      </w:pPr>
+      <w:r>
+        <w:rPr>
+          <w:rFonts w:asciiTheme="minorHAnsi" w:hAnsiTheme="minorHAnsi"/>
+          <w:sz w:val="20"/>
+        </w:rPr>
+        <w:t xml:space="preserve">In the AWS console, click </w:t>
+      </w:r>
+      <w:r>
+        <w:rPr>
+          <w:rFonts w:asciiTheme="minorHAnsi" w:hAnsiTheme="minorHAnsi"/>
+          <w:b/>
+          <w:sz w:val="20"/>
+        </w:rPr>
+        <w:t>Identity &amp; Access Management</w:t>
+      </w:r>
+      <w:r>
+        <w:rPr>
+          <w:rFonts w:asciiTheme="minorHAnsi" w:hAnsiTheme="minorHAnsi"/>
+          <w:sz w:val="20"/>
+        </w:rPr>
+        <w:t xml:space="preserve"> and then click </w:t>
+      </w:r>
+      <w:r>
+        <w:rPr>
+          <w:rFonts w:asciiTheme="minorHAnsi" w:hAnsiTheme="minorHAnsi"/>
+          <w:b/>
+          <w:sz w:val="20"/>
+        </w:rPr>
+        <w:t>Roles</w:t>
+      </w:r>
+      <w:r>
+        <w:rPr>
+          <w:rFonts w:asciiTheme="minorHAnsi" w:hAnsiTheme="minorHAnsi"/>
+          <w:sz w:val="20"/>
+        </w:rPr>
+        <w:t xml:space="preserve">. </w:t>
       </w:r>
     </w:p>
     <w:p>
       <w:pPr>
         <w:pStyle w:val="ListBullet"/>
-      </w:pPr>
-      <w:r>
-        <w:t>Click Create New Role and name it lambda-s3-execution-role. Click Next Step to proceed to Role Type selection.</w:t>
+        <w:rPr>
+          <w:rFonts w:asciiTheme="minorHAnsi" w:hAnsiTheme="minorHAnsi"/>
+          <w:sz w:val="20"/>
+        </w:rPr>
+      </w:pPr>
+      <w:r>
+        <w:rPr>
+          <w:rFonts w:asciiTheme="minorHAnsi" w:hAnsiTheme="minorHAnsi"/>
+          <w:sz w:val="20"/>
+        </w:rPr>
+        <w:t xml:space="preserve">Click </w:t>
+      </w:r>
+      <w:r>
+        <w:rPr>
+          <w:rFonts w:asciiTheme="minorHAnsi" w:hAnsiTheme="minorHAnsi"/>
+          <w:b/>
+          <w:sz w:val="20"/>
+        </w:rPr>
+        <w:t>Create New Role</w:t>
+      </w:r>
+      <w:r>
+        <w:rPr>
+          <w:rFonts w:asciiTheme="minorHAnsi" w:hAnsiTheme="minorHAnsi"/>
+          <w:sz w:val="20"/>
+        </w:rPr>
+        <w:t xml:space="preserve"> and name it </w:t>
+      </w:r>
+      <w:r>
+        <w:rPr>
+          <w:rFonts w:asciiTheme="minorHAnsi" w:hAnsiTheme="minorHAnsi"/>
+          <w:b/>
+          <w:sz w:val="20"/>
+        </w:rPr>
+        <w:t>lambda-s3-execution-role</w:t>
       </w:r>
     </w:p>
     <w:p>
       <w:pPr>
         <w:pStyle w:val="ListBullet"/>
-      </w:pPr>
-      <w:r>
-        <w:t xml:space="preserve">Under the AWS Service Roles click AWS Lambda and then select the following two policies: </w:t>
+        <w:rPr>
+          <w:rFonts w:asciiTheme="minorHAnsi" w:hAnsiTheme="minorHAnsi"/>
+          <w:sz w:val="20"/>
+        </w:rPr>
+      </w:pPr>
+      <w:r>
+        <w:rPr>
+          <w:rFonts w:asciiTheme="minorHAnsi" w:hAnsiTheme="minorHAnsi"/>
+          <w:sz w:val="20"/>
+        </w:rPr>
+        <w:t xml:space="preserve">Click </w:t>
+      </w:r>
+      <w:r>
+        <w:rPr>
+          <w:rFonts w:asciiTheme="minorHAnsi" w:hAnsiTheme="minorHAnsi"/>
+          <w:b/>
+          <w:sz w:val="20"/>
+        </w:rPr>
+        <w:t>Next Step</w:t>
+      </w:r>
+      <w:r>
+        <w:rPr>
+          <w:rFonts w:asciiTheme="minorHAnsi" w:hAnsiTheme="minorHAnsi"/>
+          <w:sz w:val="20"/>
+        </w:rPr>
+        <w:t xml:space="preserve"> to proceed to Role Type selection.</w:t>
+      </w:r>
+    </w:p>
+    <w:p>
+      <w:pPr>
+        <w:pStyle w:val="ListBullet"/>
+        <w:rPr>
+          <w:rFonts w:asciiTheme="minorHAnsi" w:hAnsiTheme="minorHAnsi"/>
+          <w:sz w:val="20"/>
+        </w:rPr>
+      </w:pPr>
+      <w:r>
+        <w:rPr>
+          <w:rFonts w:asciiTheme="minorHAnsi" w:hAnsiTheme="minorHAnsi"/>
+          <w:sz w:val="20"/>
+        </w:rPr>
+        <w:t xml:space="preserve">Under the AWS Service Roles click </w:t>
+      </w:r>
+      <w:r>
+        <w:rPr>
+          <w:rFonts w:asciiTheme="minorHAnsi" w:hAnsiTheme="minorHAnsi"/>
+          <w:b/>
+          <w:sz w:val="20"/>
+        </w:rPr>
+        <w:t>AWS Lambda</w:t>
+      </w:r>
+      <w:r>
+        <w:rPr>
+          <w:rFonts w:asciiTheme="minorHAnsi" w:hAnsiTheme="minorHAnsi"/>
+          <w:sz w:val="20"/>
+        </w:rPr>
+        <w:t xml:space="preserve"> and then select the following two policies: </w:t>
       </w:r>
     </w:p>
     <w:p>
@@ -368,11 +638,22 @@
         <w:pStyle w:val="ListBullet"/>
         <w:numPr>
           <w:ilvl w:val="1"/>
-          <w:numId w:val="3"/>
+          <w:numId w:val="9"/>
         </w:numPr>
+        <w:rPr>
+          <w:rFonts w:asciiTheme="minorHAnsi" w:hAnsiTheme="minorHAnsi"/>
+          <w:b/>
+          <w:sz w:val="20"/>
+        </w:rPr>
       </w:pPr>
       <w:proofErr w:type="spellStart"/>
       <w:r>
+        <w:rPr>
+          <w:rFonts w:asciiTheme="minorHAnsi" w:hAnsiTheme="minorHAnsi"/>
+          <w:b/>
+          <w:sz w:val="20"/>
+        </w:rPr>
+        <w:lastRenderedPageBreak/>
         <w:t>AWSLambdaExecute</w:t>
       </w:r>
       <w:proofErr w:type="spellEnd"/>
@@ -382,11 +663,21 @@
         <w:pStyle w:val="ListBullet"/>
         <w:numPr>
           <w:ilvl w:val="1"/>
-          <w:numId w:val="3"/>
+          <w:numId w:val="9"/>
         </w:numPr>
+        <w:rPr>
+          <w:rFonts w:asciiTheme="minorHAnsi" w:hAnsiTheme="minorHAnsi"/>
+          <w:b/>
+          <w:sz w:val="20"/>
+        </w:rPr>
       </w:pPr>
       <w:proofErr w:type="spellStart"/>
       <w:r>
+        <w:rPr>
+          <w:rFonts w:asciiTheme="minorHAnsi" w:hAnsiTheme="minorHAnsi"/>
+          <w:b/>
+          <w:sz w:val="20"/>
+        </w:rPr>
         <w:t>AmazonElasticTranscoderJobsSubmitter</w:t>
       </w:r>
       <w:proofErr w:type="spellEnd"/>
@@ -394,39 +685,106 @@
     <w:p>
       <w:pPr>
         <w:pStyle w:val="ListBullet"/>
-      </w:pPr>
-      <w:r>
-        <w:t>Click Next Step to attach both policies to the role and then click Create Role to save.</w:t>
+        <w:rPr>
+          <w:rFonts w:asciiTheme="minorHAnsi" w:hAnsiTheme="minorHAnsi"/>
+          <w:sz w:val="20"/>
+        </w:rPr>
+      </w:pPr>
+      <w:r>
+        <w:rPr>
+          <w:rFonts w:asciiTheme="minorHAnsi" w:hAnsiTheme="minorHAnsi"/>
+          <w:sz w:val="20"/>
+        </w:rPr>
+        <w:t xml:space="preserve">Click </w:t>
+      </w:r>
+      <w:r>
+        <w:rPr>
+          <w:rFonts w:asciiTheme="minorHAnsi" w:hAnsiTheme="minorHAnsi"/>
+          <w:b/>
+          <w:sz w:val="20"/>
+        </w:rPr>
+        <w:t>Next Step</w:t>
+      </w:r>
+      <w:r>
+        <w:rPr>
+          <w:rFonts w:asciiTheme="minorHAnsi" w:hAnsiTheme="minorHAnsi"/>
+          <w:sz w:val="20"/>
+        </w:rPr>
+        <w:t xml:space="preserve"> to attach both policies to the role and then click </w:t>
+      </w:r>
+      <w:r>
+        <w:rPr>
+          <w:rFonts w:asciiTheme="minorHAnsi" w:hAnsiTheme="minorHAnsi"/>
+          <w:b/>
+          <w:sz w:val="20"/>
+        </w:rPr>
+        <w:t>Create Role</w:t>
+      </w:r>
+      <w:r>
+        <w:rPr>
+          <w:rFonts w:asciiTheme="minorHAnsi" w:hAnsiTheme="minorHAnsi"/>
+          <w:sz w:val="20"/>
+        </w:rPr>
+        <w:t xml:space="preserve"> to save.</w:t>
       </w:r>
     </w:p>
     <w:p>
       <w:pPr>
         <w:pStyle w:val="ListBullet"/>
-      </w:pPr>
-      <w:r>
-        <w:t xml:space="preserve">You will be taken back to the role summary page. Click lambda-s3-execution-role again to see the two attached policies (figure </w:t>
-      </w:r>
-      <w:r>
-        <w:t>2</w:t>
-      </w:r>
-      <w:r>
-        <w:t xml:space="preserve">). </w:t>
+        <w:rPr>
+          <w:rFonts w:asciiTheme="minorHAnsi" w:hAnsiTheme="minorHAnsi"/>
+          <w:sz w:val="20"/>
+        </w:rPr>
+      </w:pPr>
+      <w:r>
+        <w:rPr>
+          <w:rFonts w:asciiTheme="minorHAnsi" w:hAnsiTheme="minorHAnsi"/>
+          <w:sz w:val="20"/>
+        </w:rPr>
+        <w:t xml:space="preserve">You will be taken back to the role summary page. Click </w:t>
+      </w:r>
+      <w:r>
+        <w:rPr>
+          <w:rFonts w:asciiTheme="minorHAnsi" w:hAnsiTheme="minorHAnsi"/>
+          <w:b/>
+          <w:sz w:val="20"/>
+        </w:rPr>
+        <w:t>lambda-s3-execution-role</w:t>
+      </w:r>
+      <w:r>
+        <w:rPr>
+          <w:rFonts w:asciiTheme="minorHAnsi" w:hAnsiTheme="minorHAnsi"/>
+          <w:sz w:val="20"/>
+        </w:rPr>
+        <w:t xml:space="preserve"> again to see the two attached policies</w:t>
+      </w:r>
+      <w:r>
+        <w:rPr>
+          <w:rFonts w:asciiTheme="minorHAnsi" w:hAnsiTheme="minorHAnsi"/>
+          <w:sz w:val="20"/>
+        </w:rPr>
+        <w:t>:</w:t>
       </w:r>
     </w:p>
     <w:p>
       <w:pPr>
         <w:pStyle w:val="FigureC"/>
-      </w:pPr>
-      <w:r>
-        <w:rPr>
+        <w:rPr>
+          <w:rFonts w:asciiTheme="minorHAnsi" w:hAnsiTheme="minorHAnsi"/>
+          <w:sz w:val="20"/>
+        </w:rPr>
+      </w:pPr>
+      <w:r>
+        <w:rPr>
+          <w:rFonts w:asciiTheme="minorHAnsi" w:hAnsiTheme="minorHAnsi"/>
           <w:noProof/>
-        </w:rPr>
-        <w:lastRenderedPageBreak/>
+          <w:sz w:val="20"/>
+        </w:rPr>
         <w:drawing>
-          <wp:inline distT="0" distB="0" distL="0" distR="0" wp14:anchorId="046256D6" wp14:editId="35B0B43E">
+          <wp:inline distT="0" distB="0" distL="0" distR="0" wp14:anchorId="63912F2C" wp14:editId="53CBA351">
             <wp:extent cx="4867275" cy="2161540"/>
             <wp:effectExtent l="0" t="0" r="9525" b="0"/>
-            <wp:docPr id="2" name="Picture 2" descr="IAM Role - Managed Policies"/>
+            <wp:docPr id="7" name="Picture 7" descr="IAM Role - Managed Policies"/>
             <wp:cNvGraphicFramePr>
               <a:graphicFrameLocks xmlns:a="http://schemas.openxmlformats.org/drawingml/2006/main" noChangeAspect="1"/>
             </wp:cNvGraphicFramePr>
@@ -471,53 +829,96 @@
           </wp:inline>
         </w:drawing>
       </w:r>
-    </w:p>
-    <w:p>
-      <w:pPr>
-        <w:pStyle w:val="Caption"/>
-        <w:jc w:val="center"/>
-      </w:pPr>
-      <w:r>
-        <w:t xml:space="preserve">Figure </w:t>
-      </w:r>
-      <w:fldSimple w:instr=" SEQ Figure \* ARABIC ">
-        <w:r>
-          <w:rPr>
-            <w:noProof/>
-          </w:rPr>
-          <w:t>2</w:t>
-        </w:r>
-      </w:fldSimple>
-      <w:r>
-        <w:t>: IAM Role</w:t>
-      </w:r>
+      <w:r>
+        <w:rPr>
+          <w:rFonts w:asciiTheme="minorHAnsi" w:hAnsiTheme="minorHAnsi"/>
+          <w:sz w:val="20"/>
+        </w:rPr>
+        <w:br/>
+      </w:r>
+      <w:bookmarkStart w:id="0" w:name="_GoBack"/>
+      <w:bookmarkEnd w:id="0"/>
     </w:p>
     <w:p>
       <w:pPr>
         <w:pStyle w:val="Heading2"/>
       </w:pPr>
       <w:r>
-        <w:t>Configure</w:t>
-      </w:r>
-      <w:r>
-        <w:t xml:space="preserve"> Elastic Transcoder</w:t>
+        <w:t>Configure Elastic Transcoder</w:t>
       </w:r>
     </w:p>
     <w:p>
       <w:pPr>
         <w:pStyle w:val="Body1"/>
-      </w:pPr>
-      <w:r>
-        <w:t>Now we</w:t>
-      </w:r>
-      <w:r>
-        <w:t xml:space="preserve"> need to set up an </w:t>
-      </w:r>
-      <w:r>
+        <w:rPr>
+          <w:rFonts w:asciiTheme="minorHAnsi" w:hAnsiTheme="minorHAnsi"/>
+          <w:sz w:val="20"/>
+        </w:rPr>
+      </w:pPr>
+    </w:p>
+    <w:p>
+      <w:pPr>
+        <w:pStyle w:val="Body1"/>
+        <w:rPr>
+          <w:rFonts w:asciiTheme="minorHAnsi" w:hAnsiTheme="minorHAnsi"/>
+          <w:sz w:val="20"/>
+        </w:rPr>
+      </w:pPr>
+      <w:r>
+        <w:rPr>
+          <w:rFonts w:asciiTheme="minorHAnsi" w:hAnsiTheme="minorHAnsi"/>
+          <w:sz w:val="20"/>
+        </w:rPr>
+        <w:t xml:space="preserve">Now we need to set up an Elastic Transcoder pipeline to perform video transcoding to different formats and bitrates. </w:t>
+      </w:r>
+    </w:p>
+    <w:p>
+      <w:pPr>
+        <w:pStyle w:val="ListBullet"/>
+        <w:rPr>
+          <w:rStyle w:val="Italics"/>
+          <w:rFonts w:asciiTheme="minorHAnsi" w:hAnsiTheme="minorHAnsi"/>
+          <w:sz w:val="20"/>
+        </w:rPr>
+      </w:pPr>
+      <w:r>
+        <w:rPr>
+          <w:rFonts w:asciiTheme="minorHAnsi" w:hAnsiTheme="minorHAnsi"/>
+          <w:sz w:val="20"/>
+        </w:rPr>
+        <w:t xml:space="preserve">In the AWS console click on </w:t>
+      </w:r>
+      <w:r>
+        <w:rPr>
+          <w:rStyle w:val="Italics"/>
+          <w:rFonts w:asciiTheme="minorHAnsi" w:hAnsiTheme="minorHAnsi"/>
+          <w:b/>
+          <w:sz w:val="20"/>
+        </w:rPr>
         <w:t>Elastic Transcoder</w:t>
       </w:r>
       <w:r>
-        <w:t xml:space="preserve"> pipeline to perform video transcoding to different formats and bitrates. </w:t>
+        <w:rPr>
+          <w:rFonts w:asciiTheme="minorHAnsi" w:hAnsiTheme="minorHAnsi"/>
+          <w:sz w:val="20"/>
+        </w:rPr>
+        <w:t xml:space="preserve"> and then click </w:t>
+      </w:r>
+      <w:r>
+        <w:rPr>
+          <w:rStyle w:val="Italics"/>
+          <w:rFonts w:asciiTheme="minorHAnsi" w:hAnsiTheme="minorHAnsi"/>
+          <w:b/>
+          <w:sz w:val="20"/>
+        </w:rPr>
+        <w:t>Create a New Pipeline</w:t>
+      </w:r>
+      <w:r>
+        <w:rPr>
+          <w:rFonts w:asciiTheme="minorHAnsi" w:hAnsiTheme="minorHAnsi"/>
+          <w:sz w:val="20"/>
+        </w:rPr>
+        <w:t xml:space="preserve">. </w:t>
       </w:r>
     </w:p>
     <w:p>
@@ -525,27 +926,205 @@
         <w:pStyle w:val="ListBullet"/>
         <w:rPr>
           <w:rStyle w:val="Italics"/>
-        </w:rPr>
-      </w:pPr>
-      <w:r>
-        <w:t xml:space="preserve">In the AWS console click on </w:t>
+          <w:rFonts w:asciiTheme="minorHAnsi" w:hAnsiTheme="minorHAnsi"/>
+          <w:sz w:val="20"/>
+        </w:rPr>
+      </w:pPr>
+      <w:r>
+        <w:rPr>
+          <w:rFonts w:asciiTheme="minorHAnsi" w:hAnsiTheme="minorHAnsi"/>
+          <w:sz w:val="20"/>
+        </w:rPr>
+        <w:t xml:space="preserve">Give your pipeline a </w:t>
+      </w:r>
+      <w:r>
+        <w:rPr>
+          <w:rFonts w:asciiTheme="minorHAnsi" w:hAnsiTheme="minorHAnsi"/>
+          <w:b/>
+          <w:sz w:val="20"/>
+        </w:rPr>
+        <w:t>name</w:t>
+      </w:r>
+      <w:r>
+        <w:rPr>
+          <w:rFonts w:asciiTheme="minorHAnsi" w:hAnsiTheme="minorHAnsi"/>
+          <w:sz w:val="20"/>
+        </w:rPr>
+        <w:t xml:space="preserve">, such as 24 Hour Video, and specify the </w:t>
+      </w:r>
+      <w:r>
+        <w:rPr>
+          <w:rFonts w:asciiTheme="minorHAnsi" w:hAnsiTheme="minorHAnsi"/>
+          <w:b/>
+          <w:sz w:val="20"/>
+        </w:rPr>
+        <w:t>input bucket</w:t>
+      </w:r>
+      <w:r>
+        <w:rPr>
+          <w:rFonts w:asciiTheme="minorHAnsi" w:hAnsiTheme="minorHAnsi"/>
+          <w:sz w:val="20"/>
+        </w:rPr>
+        <w:t>, which in our case is the first upload bucket.</w:t>
       </w:r>
       <w:r>
         <w:rPr>
           <w:rStyle w:val="Italics"/>
-        </w:rPr>
-        <w:t>Elastic Transcoder</w:t>
-      </w:r>
-      <w:r>
-        <w:t xml:space="preserve"> and then click </w:t>
+          <w:rFonts w:asciiTheme="minorHAnsi" w:hAnsiTheme="minorHAnsi"/>
+          <w:sz w:val="20"/>
+        </w:rPr>
+        <w:t xml:space="preserve"> </w:t>
       </w:r>
       <w:r>
         <w:rPr>
           <w:rStyle w:val="Italics"/>
-        </w:rPr>
-        <w:t>Create a New Pipeline</w:t>
-      </w:r>
-      <w:r>
+          <w:rFonts w:asciiTheme="minorHAnsi" w:hAnsiTheme="minorHAnsi"/>
+          <w:b/>
+          <w:sz w:val="20"/>
+        </w:rPr>
+        <w:t>(see figure below)</w:t>
+      </w:r>
+    </w:p>
+    <w:p>
+      <w:pPr>
+        <w:pStyle w:val="ListBullet"/>
+        <w:rPr>
+          <w:rStyle w:val="Italics"/>
+          <w:rFonts w:asciiTheme="minorHAnsi" w:hAnsiTheme="minorHAnsi"/>
+          <w:sz w:val="20"/>
+        </w:rPr>
+      </w:pPr>
+      <w:r>
+        <w:rPr>
+          <w:rFonts w:asciiTheme="minorHAnsi" w:hAnsiTheme="minorHAnsi"/>
+          <w:sz w:val="20"/>
+        </w:rPr>
+        <w:t xml:space="preserve">Leave the IAM role as it is. Elastic Transcoder creates a default IAM role automatically. </w:t>
+      </w:r>
+    </w:p>
+    <w:p>
+      <w:pPr>
+        <w:pStyle w:val="ListBullet"/>
+        <w:rPr>
+          <w:rFonts w:asciiTheme="minorHAnsi" w:hAnsiTheme="minorHAnsi"/>
+          <w:sz w:val="20"/>
+        </w:rPr>
+      </w:pPr>
+      <w:r>
+        <w:rPr>
+          <w:rFonts w:asciiTheme="minorHAnsi" w:hAnsiTheme="minorHAnsi"/>
+          <w:sz w:val="20"/>
+        </w:rPr>
+        <w:t xml:space="preserve">Under Configuration for Amazon S3 Bucket for Transcoded Files and Playlists </w:t>
+      </w:r>
+      <w:r>
+        <w:rPr>
+          <w:rFonts w:asciiTheme="minorHAnsi" w:hAnsiTheme="minorHAnsi"/>
+          <w:b/>
+          <w:sz w:val="20"/>
+        </w:rPr>
+        <w:t>specify the transcoded videos bucket</w:t>
+      </w:r>
+      <w:r>
+        <w:rPr>
+          <w:rFonts w:asciiTheme="minorHAnsi" w:hAnsiTheme="minorHAnsi"/>
+          <w:sz w:val="20"/>
+        </w:rPr>
+        <w:t xml:space="preserve">, which in our case </w:t>
+      </w:r>
+      <w:r>
+        <w:rPr>
+          <w:rFonts w:asciiTheme="minorHAnsi" w:hAnsiTheme="minorHAnsi"/>
+          <w:sz w:val="20"/>
+        </w:rPr>
+        <w:t>was</w:t>
+      </w:r>
+      <w:r>
+        <w:rPr>
+          <w:rFonts w:asciiTheme="minorHAnsi" w:hAnsiTheme="minorHAnsi"/>
+          <w:sz w:val="20"/>
+        </w:rPr>
+        <w:t xml:space="preserve"> </w:t>
+      </w:r>
+      <w:proofErr w:type="spellStart"/>
+      <w:r>
+        <w:rPr>
+          <w:rStyle w:val="Italics"/>
+          <w:rFonts w:asciiTheme="minorHAnsi" w:hAnsiTheme="minorHAnsi"/>
+          <w:sz w:val="20"/>
+        </w:rPr>
+        <w:t>serverless</w:t>
+      </w:r>
+      <w:proofErr w:type="spellEnd"/>
+      <w:r>
+        <w:rPr>
+          <w:rStyle w:val="Italics"/>
+          <w:rFonts w:asciiTheme="minorHAnsi" w:hAnsiTheme="minorHAnsi"/>
+          <w:sz w:val="20"/>
+        </w:rPr>
+        <w:t>-video-</w:t>
+      </w:r>
+      <w:proofErr w:type="spellStart"/>
+      <w:r>
+        <w:rPr>
+          <w:rStyle w:val="Italics"/>
+          <w:rFonts w:asciiTheme="minorHAnsi" w:hAnsiTheme="minorHAnsi"/>
+          <w:sz w:val="20"/>
+        </w:rPr>
+        <w:t>transcoded</w:t>
+      </w:r>
+      <w:r>
+        <w:rPr>
+          <w:rFonts w:asciiTheme="minorHAnsi" w:hAnsiTheme="minorHAnsi"/>
+          <w:sz w:val="20"/>
+        </w:rPr>
+        <w:t>.</w:t>
+      </w:r>
+    </w:p>
+    <w:p>
+      <w:pPr>
+        <w:pStyle w:val="ListBullet"/>
+        <w:rPr>
+          <w:rFonts w:asciiTheme="minorHAnsi" w:hAnsiTheme="minorHAnsi"/>
+          <w:sz w:val="20"/>
+        </w:rPr>
+      </w:pPr>
+      <w:proofErr w:type="spellEnd"/>
+      <w:r>
+        <w:rPr>
+          <w:rFonts w:asciiTheme="minorHAnsi" w:hAnsiTheme="minorHAnsi"/>
+          <w:sz w:val="20"/>
+        </w:rPr>
+        <w:t xml:space="preserve">The </w:t>
+      </w:r>
+      <w:r>
+        <w:rPr>
+          <w:rFonts w:asciiTheme="minorHAnsi" w:hAnsiTheme="minorHAnsi"/>
+          <w:b/>
+          <w:sz w:val="20"/>
+        </w:rPr>
+        <w:t>Storage Class</w:t>
+      </w:r>
+      <w:r>
+        <w:rPr>
+          <w:rFonts w:asciiTheme="minorHAnsi" w:hAnsiTheme="minorHAnsi"/>
+          <w:sz w:val="20"/>
+        </w:rPr>
+        <w:t xml:space="preserve"> can be set to </w:t>
+      </w:r>
+      <w:r>
+        <w:rPr>
+          <w:rFonts w:asciiTheme="minorHAnsi" w:hAnsiTheme="minorHAnsi"/>
+          <w:b/>
+          <w:sz w:val="20"/>
+        </w:rPr>
+        <w:t>Standard</w:t>
+      </w:r>
+      <w:r>
+        <w:rPr>
+          <w:rFonts w:asciiTheme="minorHAnsi" w:hAnsiTheme="minorHAnsi"/>
+          <w:sz w:val="20"/>
+        </w:rPr>
         <w:t xml:space="preserve">. </w:t>
       </w:r>
     </w:p>
@@ -554,148 +1133,92 @@
         <w:pStyle w:val="ListBullet"/>
         <w:rPr>
           <w:rStyle w:val="Italics"/>
-        </w:rPr>
-      </w:pPr>
-      <w:r>
-        <w:t>Give your pipeline a name, such as 24 Hour Video, and specify the input bucket, which in our case is the</w:t>
-      </w:r>
-      <w:r>
-        <w:t xml:space="preserve"> first</w:t>
-      </w:r>
-      <w:r>
-        <w:t xml:space="preserve"> upload </w:t>
-      </w:r>
-      <w:r>
-        <w:t>bucket.</w:t>
-      </w:r>
-      <w:r>
+          <w:rFonts w:asciiTheme="minorHAnsi" w:hAnsiTheme="minorHAnsi"/>
+          <w:sz w:val="20"/>
+        </w:rPr>
+      </w:pPr>
+      <w:r>
+        <w:rPr>
+          <w:rFonts w:asciiTheme="minorHAnsi" w:hAnsiTheme="minorHAnsi"/>
+          <w:sz w:val="20"/>
+        </w:rPr>
+        <w:t>We are not generating thumbnails but we should still select a bucket and a storage class. Use the second, transcoded videos bucket for it again</w:t>
+      </w:r>
+      <w:r>
+        <w:rPr>
+          <w:rFonts w:asciiTheme="minorHAnsi" w:hAnsiTheme="minorHAnsi"/>
+          <w:sz w:val="20"/>
+        </w:rPr>
+        <w:t>.</w:t>
+      </w:r>
+      <w:r>
+        <w:rPr>
+          <w:rFonts w:asciiTheme="minorHAnsi" w:hAnsiTheme="minorHAnsi"/>
+          <w:sz w:val="20"/>
+        </w:rPr>
+        <w:t xml:space="preserve"> </w:t>
+      </w:r>
+    </w:p>
+    <w:p>
+      <w:pPr>
+        <w:pStyle w:val="ListBullet"/>
         <w:rPr>
           <w:rStyle w:val="Italics"/>
+          <w:rFonts w:asciiTheme="minorHAnsi" w:hAnsiTheme="minorHAnsi"/>
+          <w:sz w:val="20"/>
+        </w:rPr>
+      </w:pPr>
+      <w:r>
+        <w:rPr>
+          <w:rFonts w:asciiTheme="minorHAnsi" w:hAnsiTheme="minorHAnsi"/>
+          <w:sz w:val="20"/>
+        </w:rPr>
+        <w:t xml:space="preserve">Click </w:t>
+      </w:r>
+      <w:r>
+        <w:rPr>
+          <w:rStyle w:val="Italics"/>
+          <w:rFonts w:asciiTheme="minorHAnsi" w:hAnsiTheme="minorHAnsi"/>
+          <w:b/>
+          <w:sz w:val="20"/>
+        </w:rPr>
+        <w:t>Create Pipeline</w:t>
+      </w:r>
+      <w:r>
+        <w:rPr>
+          <w:rFonts w:asciiTheme="minorHAnsi" w:hAnsiTheme="minorHAnsi"/>
+          <w:sz w:val="20"/>
+        </w:rPr>
+        <w:t xml:space="preserve"> to save. </w:t>
+      </w:r>
+      <w:r>
+        <w:rPr>
+          <w:rStyle w:val="Italics"/>
+          <w:rFonts w:asciiTheme="minorHAnsi" w:hAnsiTheme="minorHAnsi"/>
+          <w:sz w:val="20"/>
         </w:rPr>
         <w:t xml:space="preserve"> </w:t>
       </w:r>
     </w:p>
     <w:p>
       <w:pPr>
-        <w:pStyle w:val="ListBullet"/>
-        <w:rPr>
-          <w:rStyle w:val="Italics"/>
-        </w:rPr>
-      </w:pPr>
-      <w:r>
-        <w:t xml:space="preserve">Leave the IAM role as it is. Elastic Transcoder creates a default IAM role automatically. </w:t>
-      </w:r>
-    </w:p>
-    <w:p>
-      <w:pPr>
-        <w:pStyle w:val="ListBullet"/>
-      </w:pPr>
-      <w:r>
-        <w:t xml:space="preserve">Under </w:t>
-      </w:r>
-      <w:r>
-        <w:t xml:space="preserve">Configuration for Amazon S3 Bucket for Transcoded Files and </w:t>
-      </w:r>
-      <w:r>
-        <w:t>Playlists</w:t>
-      </w:r>
-      <w:r>
-        <w:t xml:space="preserve"> specify the transcoded videos bucket, which in our case is </w:t>
-      </w:r>
-      <w:r>
-        <w:rPr>
-          <w:rStyle w:val="Italics"/>
-          <w:i w:val="0"/>
-        </w:rPr>
-        <w:t>serverless-video-transcoded</w:t>
-      </w:r>
-      <w:r>
-        <w:t xml:space="preserve">. The </w:t>
-      </w:r>
-      <w:r>
-        <w:t>Storage Class</w:t>
-      </w:r>
-      <w:r>
-        <w:t xml:space="preserve"> can be set to </w:t>
-      </w:r>
-      <w:r>
-        <w:t xml:space="preserve">Standard. </w:t>
-      </w:r>
-    </w:p>
-    <w:p>
-      <w:pPr>
-        <w:pStyle w:val="ListBullet"/>
-        <w:rPr>
-          <w:rStyle w:val="Italics"/>
-        </w:rPr>
-      </w:pPr>
-      <w:r>
-        <w:t>W</w:t>
-      </w:r>
-      <w:r>
-        <w:t xml:space="preserve">e are not generating thumbnails but we should still select a bucket and a storage class. Use the </w:t>
-      </w:r>
-      <w:r>
-        <w:t xml:space="preserve">second, </w:t>
-      </w:r>
-      <w:r>
-        <w:t>transcoded videos</w:t>
-      </w:r>
-      <w:r>
-        <w:t xml:space="preserve"> bucket</w:t>
-      </w:r>
-      <w:r>
-        <w:t xml:space="preserve"> for it</w:t>
-      </w:r>
-      <w:r>
-        <w:t xml:space="preserve"> again</w:t>
-      </w:r>
-      <w:r>
-        <w:t xml:space="preserve"> (figure 4)</w:t>
-      </w:r>
-      <w:r>
-        <w:t xml:space="preserve">. </w:t>
-      </w:r>
-    </w:p>
-    <w:p>
-      <w:pPr>
-        <w:pStyle w:val="ListBullet"/>
-        <w:rPr>
-          <w:rStyle w:val="Italics"/>
-        </w:rPr>
-      </w:pPr>
-      <w:r>
-        <w:t xml:space="preserve">Click </w:t>
-      </w:r>
-      <w:r>
-        <w:rPr>
-          <w:rStyle w:val="Italics"/>
-        </w:rPr>
-        <w:t>Create Pipeline</w:t>
-      </w:r>
-      <w:r>
-        <w:t xml:space="preserve"> to save. </w:t>
-      </w:r>
-      <w:r>
-        <w:rPr>
-          <w:rStyle w:val="Italics"/>
-        </w:rPr>
-        <w:t xml:space="preserve"> </w:t>
-      </w:r>
-    </w:p>
-    <w:p>
-      <w:pPr>
         <w:pStyle w:val="FigureC"/>
-      </w:pPr>
-      <w:r>
-        <w:rPr>
+        <w:rPr>
+          <w:rFonts w:asciiTheme="minorHAnsi" w:hAnsiTheme="minorHAnsi"/>
+          <w:sz w:val="20"/>
+        </w:rPr>
+      </w:pPr>
+      <w:r>
+        <w:rPr>
+          <w:rFonts w:asciiTheme="minorHAnsi" w:hAnsiTheme="minorHAnsi"/>
           <w:noProof/>
+          <w:sz w:val="20"/>
         </w:rPr>
         <w:drawing>
-          <wp:inline distT="0" distB="0" distL="0" distR="0" wp14:anchorId="2A415F75" wp14:editId="26D7C3BC">
-            <wp:extent cx="4872355" cy="3243580"/>
-            <wp:effectExtent l="0" t="0" r="4445" b="7620"/>
-            <wp:docPr id="4" name="Picture 4" descr="Elastic Transcoder - Create Pipeline"/>
+          <wp:inline distT="0" distB="0" distL="0" distR="0" wp14:anchorId="46454FB0" wp14:editId="1A53AC8D">
+            <wp:extent cx="4227536" cy="2814320"/>
+            <wp:effectExtent l="0" t="0" r="0" b="5080"/>
+            <wp:docPr id="8" name="Picture 8" descr="Elastic Transcoder - Create Pipeline"/>
             <wp:cNvGraphicFramePr>
               <a:graphicFrameLocks xmlns:a="http://schemas.openxmlformats.org/drawingml/2006/main" noChangeAspect="1"/>
             </wp:cNvGraphicFramePr>
@@ -724,7 +1247,7 @@
                   <pic:spPr bwMode="auto">
                     <a:xfrm>
                       <a:off x="0" y="0"/>
-                      <a:ext cx="4872355" cy="3243580"/>
+                      <a:ext cx="4245072" cy="2825994"/>
                     </a:xfrm>
                     <a:prstGeom prst="rect">
                       <a:avLst/>
@@ -741,26 +1264,6 @@
         </w:drawing>
       </w:r>
     </w:p>
-    <w:p>
-      <w:pPr>
-        <w:pStyle w:val="Caption"/>
-        <w:jc w:val="center"/>
-      </w:pPr>
-      <w:r>
-        <w:t xml:space="preserve">Figure </w:t>
-      </w:r>
-      <w:fldSimple w:instr=" SEQ Figure \* ARABIC ">
-        <w:r>
-          <w:rPr>
-            <w:noProof/>
-          </w:rPr>
-          <w:t>3</w:t>
-        </w:r>
-      </w:fldSimple>
-      <w:r>
-        <w:t>: Elastic Transcoder Configuration</w:t>
-      </w:r>
-    </w:p>
     <w:p/>
     <w:p>
       <w:pPr>
@@ -774,114 +1277,254 @@
       <w:pPr>
         <w:pStyle w:val="Body"/>
         <w:ind w:firstLine="0"/>
-      </w:pPr>
-      <w:r>
+        <w:rPr>
+          <w:rFonts w:asciiTheme="minorHAnsi" w:hAnsiTheme="minorHAnsi"/>
+          <w:sz w:val="20"/>
+        </w:rPr>
+      </w:pPr>
+    </w:p>
+    <w:p>
+      <w:pPr>
+        <w:pStyle w:val="Body"/>
+        <w:ind w:firstLine="0"/>
+        <w:rPr>
+          <w:rFonts w:asciiTheme="minorHAnsi" w:hAnsiTheme="minorHAnsi"/>
+          <w:sz w:val="20"/>
+        </w:rPr>
+      </w:pPr>
+      <w:r>
+        <w:rPr>
+          <w:rFonts w:asciiTheme="minorHAnsi" w:hAnsiTheme="minorHAnsi"/>
+          <w:sz w:val="20"/>
+        </w:rPr>
         <w:t>It is finally time to create the first Lambda function although we are not going to provide an implementation for it just yet.</w:t>
       </w:r>
     </w:p>
     <w:p>
       <w:pPr>
         <w:pStyle w:val="ListBullet"/>
-      </w:pPr>
-      <w:r>
+        <w:rPr>
+          <w:rFonts w:asciiTheme="minorHAnsi" w:hAnsiTheme="minorHAnsi"/>
+          <w:sz w:val="20"/>
+        </w:rPr>
+      </w:pPr>
+      <w:r>
+        <w:rPr>
+          <w:rFonts w:asciiTheme="minorHAnsi" w:hAnsiTheme="minorHAnsi"/>
+          <w:sz w:val="20"/>
+        </w:rPr>
         <w:t xml:space="preserve">In the AWS console, click </w:t>
       </w:r>
       <w:r>
+        <w:rPr>
+          <w:rFonts w:asciiTheme="minorHAnsi" w:hAnsiTheme="minorHAnsi"/>
+          <w:b/>
+          <w:sz w:val="20"/>
+        </w:rPr>
         <w:t>Lambda</w:t>
       </w:r>
       <w:r>
+        <w:rPr>
+          <w:rFonts w:asciiTheme="minorHAnsi" w:hAnsiTheme="minorHAnsi"/>
+          <w:sz w:val="20"/>
+        </w:rPr>
         <w:t xml:space="preserve">, and then click </w:t>
       </w:r>
       <w:r>
         <w:rPr>
           <w:rStyle w:val="Italics"/>
+          <w:rFonts w:asciiTheme="minorHAnsi" w:hAnsiTheme="minorHAnsi"/>
+          <w:b/>
+          <w:sz w:val="20"/>
         </w:rPr>
         <w:t>Create a Lambda Function</w:t>
       </w:r>
       <w:r>
-        <w:t xml:space="preserve">. Skip over the blueprint. </w:t>
+        <w:rPr>
+          <w:rFonts w:asciiTheme="minorHAnsi" w:hAnsiTheme="minorHAnsi"/>
+          <w:sz w:val="20"/>
+        </w:rPr>
+        <w:t>.</w:t>
       </w:r>
     </w:p>
     <w:p>
       <w:pPr>
         <w:pStyle w:val="ListBullet"/>
-      </w:pPr>
-      <w:r>
-        <w:t xml:space="preserve">Name the function </w:t>
+        <w:rPr>
+          <w:rFonts w:asciiTheme="minorHAnsi" w:hAnsiTheme="minorHAnsi"/>
+          <w:sz w:val="20"/>
+        </w:rPr>
+      </w:pPr>
+      <w:r>
+        <w:rPr>
+          <w:rFonts w:asciiTheme="minorHAnsi" w:hAnsiTheme="minorHAnsi"/>
+          <w:sz w:val="20"/>
+        </w:rPr>
+        <w:t xml:space="preserve">Skip over the blueprint. </w:t>
+      </w:r>
+    </w:p>
+    <w:p>
+      <w:pPr>
+        <w:pStyle w:val="ListBullet"/>
+        <w:rPr>
+          <w:rFonts w:asciiTheme="minorHAnsi" w:hAnsiTheme="minorHAnsi"/>
+          <w:sz w:val="20"/>
+        </w:rPr>
+      </w:pPr>
+      <w:r>
+        <w:rPr>
+          <w:rFonts w:asciiTheme="minorHAnsi" w:hAnsiTheme="minorHAnsi"/>
+          <w:b/>
+          <w:sz w:val="20"/>
+        </w:rPr>
+        <w:t>Name</w:t>
+      </w:r>
+      <w:r>
+        <w:rPr>
+          <w:rFonts w:asciiTheme="minorHAnsi" w:hAnsiTheme="minorHAnsi"/>
+          <w:sz w:val="20"/>
+        </w:rPr>
+        <w:t xml:space="preserve"> the function </w:t>
       </w:r>
       <w:r>
         <w:rPr>
           <w:rStyle w:val="CodeInText"/>
+          <w:rFonts w:asciiTheme="minorHAnsi" w:hAnsiTheme="minorHAnsi"/>
+          <w:b/>
+          <w:sz w:val="20"/>
         </w:rPr>
         <w:t>transcode-video</w:t>
       </w:r>
       <w:r>
         <w:rPr>
           <w:rStyle w:val="Italics"/>
+          <w:rFonts w:asciiTheme="minorHAnsi" w:hAnsiTheme="minorHAnsi"/>
+          <w:sz w:val="20"/>
         </w:rPr>
         <w:t xml:space="preserve"> </w:t>
       </w:r>
       <w:r>
-        <w:t xml:space="preserve">and make sure that Node.js 4.3 is selected in the </w:t>
-      </w:r>
-      <w:r>
-        <w:rPr>
+        <w:rPr>
+          <w:rFonts w:asciiTheme="minorHAnsi" w:hAnsiTheme="minorHAnsi"/>
+          <w:sz w:val="20"/>
+        </w:rPr>
+        <w:t xml:space="preserve">and make sure that </w:t>
+      </w:r>
+      <w:r>
+        <w:rPr>
+          <w:rFonts w:asciiTheme="minorHAnsi" w:hAnsiTheme="minorHAnsi"/>
+          <w:b/>
+          <w:sz w:val="20"/>
+        </w:rPr>
+        <w:t>Node.js 4.3</w:t>
+      </w:r>
+      <w:r>
+        <w:rPr>
+          <w:rFonts w:asciiTheme="minorHAnsi" w:hAnsiTheme="minorHAnsi"/>
+          <w:sz w:val="20"/>
+        </w:rPr>
+        <w:t xml:space="preserve"> is selected in the </w:t>
+      </w:r>
+      <w:r>
+        <w:rPr>
+          <w:rFonts w:asciiTheme="minorHAnsi" w:hAnsiTheme="minorHAnsi"/>
+          <w:b/>
           <w:i/>
+          <w:sz w:val="20"/>
         </w:rPr>
         <w:t>Runtime</w:t>
       </w:r>
       <w:r>
+        <w:rPr>
+          <w:rFonts w:asciiTheme="minorHAnsi" w:hAnsiTheme="minorHAnsi"/>
+          <w:sz w:val="20"/>
+        </w:rPr>
         <w:t xml:space="preserve"> dropdown.</w:t>
       </w:r>
     </w:p>
     <w:p>
       <w:pPr>
         <w:pStyle w:val="ListBullet"/>
-      </w:pPr>
-      <w:r>
-        <w:t>I</w:t>
-      </w:r>
-      <w:r>
-        <w:t>n</w:t>
-      </w:r>
-      <w:r>
-        <w:t xml:space="preserve"> the space for the function code enter two curly braces: </w:t>
+        <w:rPr>
+          <w:rFonts w:asciiTheme="minorHAnsi" w:hAnsiTheme="minorHAnsi"/>
+          <w:sz w:val="20"/>
+        </w:rPr>
+      </w:pPr>
+      <w:r>
+        <w:rPr>
+          <w:rFonts w:asciiTheme="minorHAnsi" w:hAnsiTheme="minorHAnsi"/>
+          <w:sz w:val="20"/>
+        </w:rPr>
+        <w:t xml:space="preserve">In the space for the </w:t>
+      </w:r>
+      <w:r>
+        <w:rPr>
+          <w:rFonts w:asciiTheme="minorHAnsi" w:hAnsiTheme="minorHAnsi"/>
+          <w:b/>
+          <w:sz w:val="20"/>
+        </w:rPr>
+        <w:t>function code</w:t>
+      </w:r>
+      <w:r>
+        <w:rPr>
+          <w:rFonts w:asciiTheme="minorHAnsi" w:hAnsiTheme="minorHAnsi"/>
+          <w:sz w:val="20"/>
+        </w:rPr>
+        <w:t xml:space="preserve"> enter two curly braces: </w:t>
       </w:r>
       <w:r>
         <w:rPr>
           <w:rStyle w:val="CodeInText"/>
+          <w:rFonts w:asciiTheme="minorHAnsi" w:hAnsiTheme="minorHAnsi"/>
+          <w:b/>
+          <w:sz w:val="20"/>
         </w:rPr>
         <w:t>{}</w:t>
       </w:r>
       <w:r>
+        <w:rPr>
+          <w:rFonts w:asciiTheme="minorHAnsi" w:hAnsiTheme="minorHAnsi"/>
+          <w:sz w:val="20"/>
+        </w:rPr>
         <w:t xml:space="preserve">. If you leave function code empty you will not be able to save. </w:t>
       </w:r>
     </w:p>
     <w:p>
       <w:pPr>
         <w:pStyle w:val="ListBullet"/>
-      </w:pPr>
-      <w:r>
-        <w:t xml:space="preserve">Under </w:t>
-      </w:r>
-      <w:r>
-        <w:t>Role</w:t>
-      </w:r>
-      <w:r>
-        <w:t xml:space="preserve"> select </w:t>
+        <w:rPr>
+          <w:rFonts w:asciiTheme="minorHAnsi" w:hAnsiTheme="minorHAnsi"/>
+          <w:sz w:val="20"/>
+        </w:rPr>
+      </w:pPr>
+      <w:r>
+        <w:rPr>
+          <w:rFonts w:asciiTheme="minorHAnsi" w:hAnsiTheme="minorHAnsi"/>
+          <w:sz w:val="20"/>
+        </w:rPr>
+        <w:t xml:space="preserve">Under Role select </w:t>
       </w:r>
       <w:r>
         <w:rPr>
           <w:rStyle w:val="Italics"/>
+          <w:rFonts w:asciiTheme="minorHAnsi" w:hAnsiTheme="minorHAnsi"/>
+          <w:b/>
+          <w:sz w:val="20"/>
         </w:rPr>
         <w:t>lambda-s3-execution-role</w:t>
       </w:r>
       <w:r>
+        <w:rPr>
+          <w:rFonts w:asciiTheme="minorHAnsi" w:hAnsiTheme="minorHAnsi"/>
+          <w:sz w:val="20"/>
+        </w:rPr>
         <w:t>.</w:t>
       </w:r>
       <w:r>
         <w:rPr>
           <w:rStyle w:val="Italics"/>
+          <w:rFonts w:asciiTheme="minorHAnsi" w:hAnsiTheme="minorHAnsi"/>
+          <w:sz w:val="20"/>
         </w:rPr>
         <w:t xml:space="preserve"> </w:t>
       </w:r>
@@ -889,39 +1532,78 @@
     <w:p>
       <w:pPr>
         <w:pStyle w:val="ListBullet"/>
-      </w:pPr>
-      <w:r>
+        <w:jc w:val="left"/>
+        <w:rPr>
+          <w:rFonts w:asciiTheme="minorHAnsi" w:hAnsiTheme="minorHAnsi"/>
+          <w:sz w:val="20"/>
+        </w:rPr>
+      </w:pPr>
+      <w:r>
+        <w:rPr>
+          <w:rFonts w:asciiTheme="minorHAnsi" w:hAnsiTheme="minorHAnsi"/>
+          <w:sz w:val="20"/>
+        </w:rPr>
         <w:t xml:space="preserve">Click </w:t>
       </w:r>
       <w:r>
         <w:rPr>
           <w:rStyle w:val="Italics"/>
+          <w:rFonts w:asciiTheme="minorHAnsi" w:hAnsiTheme="minorHAnsi"/>
+          <w:b/>
+          <w:sz w:val="20"/>
         </w:rPr>
         <w:t>Next</w:t>
       </w:r>
       <w:r>
+        <w:rPr>
+          <w:rFonts w:asciiTheme="minorHAnsi" w:hAnsiTheme="minorHAnsi"/>
+          <w:sz w:val="20"/>
+        </w:rPr>
         <w:t xml:space="preserve"> to go the Review screen and from there click </w:t>
       </w:r>
       <w:r>
         <w:rPr>
           <w:rStyle w:val="Italics"/>
+          <w:rFonts w:asciiTheme="minorHAnsi" w:hAnsiTheme="minorHAnsi"/>
+          <w:b/>
+          <w:sz w:val="20"/>
         </w:rPr>
         <w:t>Create function</w:t>
       </w:r>
       <w:r>
+        <w:rPr>
+          <w:rFonts w:asciiTheme="minorHAnsi" w:hAnsiTheme="minorHAnsi"/>
+          <w:sz w:val="20"/>
+        </w:rPr>
         <w:t xml:space="preserve"> to finish. </w:t>
       </w:r>
+      <w:r>
+        <w:rPr>
+          <w:rFonts w:asciiTheme="minorHAnsi" w:hAnsiTheme="minorHAnsi"/>
+          <w:sz w:val="20"/>
+        </w:rPr>
+        <w:br/>
+      </w:r>
     </w:p>
     <w:p>
       <w:pPr>
         <w:pStyle w:val="FigureC"/>
-      </w:pPr>
-      <w:r>
+        <w:rPr>
+          <w:rFonts w:asciiTheme="minorHAnsi" w:hAnsiTheme="minorHAnsi"/>
+          <w:sz w:val="20"/>
+        </w:rPr>
+      </w:pPr>
+      <w:r>
+        <w:rPr>
+          <w:rFonts w:asciiTheme="minorHAnsi" w:hAnsiTheme="minorHAnsi"/>
+          <w:noProof/>
+          <w:sz w:val="20"/>
+        </w:rPr>
         <w:drawing>
-          <wp:inline distT="0" distB="0" distL="0" distR="0" wp14:anchorId="6FA2E206" wp14:editId="56C5E5A2">
-            <wp:extent cx="4872355" cy="3243580"/>
-            <wp:effectExtent l="0" t="0" r="4445" b="7620"/>
-            <wp:docPr id="3" name="Picture 3" descr="Lambda - Create Function"/>
+          <wp:inline distT="0" distB="0" distL="0" distR="0" wp14:anchorId="15282E40" wp14:editId="03EA0491">
+            <wp:extent cx="4250432" cy="2829560"/>
+            <wp:effectExtent l="0" t="0" r="0" b="0"/>
+            <wp:docPr id="11" name="Picture 11" descr="Lambda - Create Function"/>
             <wp:cNvGraphicFramePr>
               <a:graphicFrameLocks xmlns:a="http://schemas.openxmlformats.org/drawingml/2006/main" noChangeAspect="1"/>
             </wp:cNvGraphicFramePr>
@@ -950,7 +1632,7 @@
                   <pic:spPr bwMode="auto">
                     <a:xfrm>
                       <a:off x="0" y="0"/>
-                      <a:ext cx="4872355" cy="3243580"/>
+                      <a:ext cx="4286356" cy="2853475"/>
                     </a:xfrm>
                     <a:prstGeom prst="rect">
                       <a:avLst/>
@@ -970,108 +1652,126 @@
     <w:p/>
     <w:p>
       <w:pPr>
-        <w:pStyle w:val="Caption"/>
-        <w:jc w:val="center"/>
-      </w:pPr>
-      <w:r>
-        <w:t xml:space="preserve">Figure </w:t>
-      </w:r>
-      <w:r>
-        <w:fldChar w:fldCharType="begin"/>
-      </w:r>
-      <w:r>
-        <w:instrText xml:space="preserve"> SEQ Figure \* ARABIC </w:instrText>
-      </w:r>
-      <w:r>
-        <w:fldChar w:fldCharType="separate"/>
-      </w:r>
-      <w:r>
-        <w:rPr>
+        <w:pStyle w:val="Heading2"/>
+      </w:pPr>
+      <w:r>
+        <w:t>Prepare &amp; Deploy Lambda</w:t>
+      </w:r>
+    </w:p>
+    <w:p>
+      <w:pPr>
+        <w:pStyle w:val="Body1"/>
+        <w:rPr>
+          <w:rFonts w:asciiTheme="minorHAnsi" w:hAnsiTheme="minorHAnsi"/>
+          <w:sz w:val="20"/>
+        </w:rPr>
+      </w:pPr>
+    </w:p>
+    <w:p>
+      <w:pPr>
+        <w:pStyle w:val="Body1"/>
+        <w:rPr>
+          <w:rFonts w:asciiTheme="minorHAnsi" w:hAnsiTheme="minorHAnsi"/>
+          <w:sz w:val="20"/>
+        </w:rPr>
+      </w:pPr>
+      <w:r>
+        <w:rPr>
+          <w:rFonts w:asciiTheme="minorHAnsi" w:hAnsiTheme="minorHAnsi"/>
+          <w:sz w:val="20"/>
+        </w:rPr>
+        <w:t xml:space="preserve">Finally, we can have a look at the actual Lambda function and deploy it to AWS. </w:t>
+      </w:r>
+    </w:p>
+    <w:p>
+      <w:pPr>
+        <w:pStyle w:val="ListBullet"/>
+        <w:rPr>
+          <w:rFonts w:asciiTheme="minorHAnsi" w:hAnsiTheme="minorHAnsi"/>
+          <w:sz w:val="20"/>
+        </w:rPr>
+      </w:pPr>
+      <w:r>
+        <w:rPr>
+          <w:rFonts w:asciiTheme="minorHAnsi" w:hAnsiTheme="minorHAnsi"/>
+          <w:sz w:val="20"/>
+        </w:rPr>
+        <w:t xml:space="preserve">Open the Lambda function provided in lesson 1 in your </w:t>
+      </w:r>
+      <w:proofErr w:type="spellStart"/>
+      <w:r>
+        <w:rPr>
+          <w:rFonts w:asciiTheme="minorHAnsi" w:hAnsiTheme="minorHAnsi"/>
+          <w:sz w:val="20"/>
+        </w:rPr>
+        <w:t>favourite</w:t>
+      </w:r>
+      <w:proofErr w:type="spellEnd"/>
+      <w:r>
+        <w:rPr>
+          <w:rFonts w:asciiTheme="minorHAnsi" w:hAnsiTheme="minorHAnsi"/>
+          <w:sz w:val="20"/>
+        </w:rPr>
+        <w:t xml:space="preserve"> text editor.</w:t>
+      </w:r>
+    </w:p>
+    <w:p>
+      <w:pPr>
+        <w:pStyle w:val="ListBullet"/>
+        <w:rPr>
+          <w:rFonts w:asciiTheme="minorHAnsi" w:hAnsiTheme="minorHAnsi"/>
+          <w:sz w:val="20"/>
+        </w:rPr>
+      </w:pPr>
+      <w:r>
+        <w:rPr>
+          <w:rFonts w:asciiTheme="minorHAnsi" w:hAnsiTheme="minorHAnsi"/>
+          <w:sz w:val="20"/>
+        </w:rPr>
+        <w:t xml:space="preserve">In the config.js file change </w:t>
+      </w:r>
+      <w:r>
+        <w:rPr>
+          <w:rFonts w:asciiTheme="minorHAnsi" w:hAnsiTheme="minorHAnsi"/>
+          <w:b/>
+          <w:sz w:val="20"/>
+        </w:rPr>
+        <w:t>ELASTIC_TRANSCODER_PIPELINE_ID</w:t>
+      </w:r>
+      <w:r>
+        <w:rPr>
+          <w:rFonts w:asciiTheme="minorHAnsi" w:hAnsiTheme="minorHAnsi"/>
+          <w:sz w:val="20"/>
+        </w:rPr>
+        <w:t xml:space="preserve"> to correspond to your Elastic Transcoder pipeline ID (you can find it in the Elastic Transcoder console)</w:t>
+      </w:r>
+      <w:r>
+        <w:rPr>
+          <w:rFonts w:asciiTheme="minorHAnsi" w:hAnsiTheme="minorHAnsi"/>
+          <w:sz w:val="20"/>
+        </w:rPr>
+        <w:t>:</w:t>
+      </w:r>
+    </w:p>
+    <w:p>
+      <w:pPr>
+        <w:pStyle w:val="FigureC"/>
+        <w:rPr>
+          <w:rFonts w:asciiTheme="minorHAnsi" w:hAnsiTheme="minorHAnsi"/>
+          <w:sz w:val="20"/>
+        </w:rPr>
+      </w:pPr>
+      <w:r>
+        <w:rPr>
+          <w:rFonts w:asciiTheme="minorHAnsi" w:hAnsiTheme="minorHAnsi"/>
           <w:noProof/>
-        </w:rPr>
-        <w:t>4</w:t>
-      </w:r>
-      <w:r>
-        <w:fldChar w:fldCharType="end"/>
-      </w:r>
-      <w:r>
-        <w:t>: Create a Lambda function in AWS</w:t>
-      </w:r>
-    </w:p>
-    <w:p/>
-    <w:p>
-      <w:pPr>
-        <w:pStyle w:val="Heading2"/>
-      </w:pPr>
-    </w:p>
-    <w:p>
-      <w:pPr>
-        <w:pStyle w:val="Heading2"/>
-      </w:pPr>
-      <w:r>
-        <w:t>Prepare</w:t>
-      </w:r>
-      <w:r>
-        <w:t xml:space="preserve"> &amp; Deploy Lambda</w:t>
-      </w:r>
-    </w:p>
-    <w:p>
-      <w:pPr>
-        <w:pStyle w:val="Body1"/>
-      </w:pPr>
-      <w:r>
-        <w:t xml:space="preserve">Finally, we can have a look at the actual Lambda function and deploy it to AWS. </w:t>
-      </w:r>
-    </w:p>
-    <w:p>
-      <w:pPr>
-        <w:pStyle w:val="ListBullet"/>
-      </w:pPr>
-      <w:r>
-        <w:t xml:space="preserve">Open the Lambda function provided in lesson 1 in your </w:t>
-      </w:r>
-      <w:proofErr w:type="spellStart"/>
-      <w:r>
-        <w:t>favourite</w:t>
-      </w:r>
-      <w:proofErr w:type="spellEnd"/>
-      <w:r>
-        <w:t xml:space="preserve"> text editor.</w:t>
-      </w:r>
-    </w:p>
-    <w:p>
-      <w:pPr>
-        <w:pStyle w:val="ListBullet"/>
-      </w:pPr>
-      <w:r>
-        <w:t xml:space="preserve">In the config.js file change </w:t>
-      </w:r>
-      <w:r>
-        <w:rPr>
-          <w:b/>
-        </w:rPr>
-        <w:t>ELASTIC_TRANSCODER_PIPELINE_ID</w:t>
-      </w:r>
-      <w:r>
-        <w:t xml:space="preserve"> to correspond to your Elastic Transcoder pipeline ID (you can find it in the Elastic Transcoder console).</w:t>
-      </w:r>
-      <w:r>
-        <w:t xml:space="preserve"> See figure 5. </w:t>
-      </w:r>
-    </w:p>
-    <w:p>
-      <w:pPr>
-        <w:pStyle w:val="FigureC"/>
-      </w:pPr>
-      <w:r>
-        <w:rPr>
-          <w:noProof/>
+          <w:sz w:val="20"/>
         </w:rPr>
         <w:drawing>
-          <wp:inline distT="0" distB="0" distL="0" distR="0" wp14:anchorId="774EA868" wp14:editId="4EAEB0E0">
+          <wp:inline distT="0" distB="0" distL="0" distR="0" wp14:anchorId="5B521F23" wp14:editId="7881599A">
             <wp:extent cx="4865370" cy="1535430"/>
             <wp:effectExtent l="0" t="0" r="11430" b="0"/>
-            <wp:docPr id="7" name="Picture 7" descr="Transcoder Pipeline Id"/>
+            <wp:docPr id="12" name="Picture 12" descr="Transcoder Pipeline Id"/>
             <wp:cNvGraphicFramePr>
               <a:graphicFrameLocks xmlns:a="http://schemas.openxmlformats.org/drawingml/2006/main" noChangeAspect="1"/>
             </wp:cNvGraphicFramePr>
@@ -1121,110 +1821,215 @@
       <w:pPr>
         <w:pStyle w:val="Caption"/>
         <w:jc w:val="center"/>
-      </w:pPr>
-      <w:r>
-        <w:t xml:space="preserve">Figure </w:t>
-      </w:r>
-      <w:fldSimple w:instr=" SEQ Figure \* ARABIC ">
-        <w:r>
-          <w:rPr>
-            <w:noProof/>
-          </w:rPr>
-          <w:t>5</w:t>
-        </w:r>
-      </w:fldSimple>
-      <w:r>
-        <w:t>: You need to get your Pipeline ID and add it to the function</w:t>
+        <w:rPr>
+          <w:sz w:val="20"/>
+          <w:szCs w:val="20"/>
+        </w:rPr>
+      </w:pPr>
+      <w:r>
+        <w:rPr>
+          <w:sz w:val="20"/>
+          <w:szCs w:val="20"/>
+        </w:rPr>
+        <w:t>You need to get your Pipeline ID and add it to the function</w:t>
       </w:r>
     </w:p>
     <w:p/>
     <w:p>
       <w:pPr>
         <w:pStyle w:val="ListBullet"/>
-      </w:pPr>
-      <w:r>
-        <w:t xml:space="preserve">In the terminal, change to the directory of the function </w:t>
-      </w:r>
-      <w:r>
-        <w:t xml:space="preserve">and type </w:t>
-      </w:r>
+        <w:jc w:val="left"/>
+        <w:rPr>
+          <w:rFonts w:asciiTheme="minorHAnsi" w:hAnsiTheme="minorHAnsi"/>
+          <w:sz w:val="20"/>
+        </w:rPr>
+      </w:pPr>
+      <w:r>
+        <w:rPr>
+          <w:rFonts w:asciiTheme="minorHAnsi" w:hAnsiTheme="minorHAnsi"/>
+          <w:b/>
+          <w:sz w:val="20"/>
+        </w:rPr>
+        <w:t>For OS X / Linux Users</w:t>
+      </w:r>
+      <w:r>
+        <w:rPr>
+          <w:rFonts w:asciiTheme="minorHAnsi" w:hAnsiTheme="minorHAnsi"/>
+          <w:sz w:val="20"/>
+        </w:rPr>
+        <w:br/>
+      </w:r>
+      <w:r>
+        <w:rPr>
+          <w:rFonts w:asciiTheme="minorHAnsi" w:hAnsiTheme="minorHAnsi"/>
+          <w:sz w:val="20"/>
+        </w:rPr>
+        <w:t>In the terminal</w:t>
+      </w:r>
+      <w:r>
+        <w:rPr>
+          <w:rFonts w:asciiTheme="minorHAnsi" w:hAnsiTheme="minorHAnsi"/>
+          <w:sz w:val="20"/>
+        </w:rPr>
+        <w:t xml:space="preserve"> / command-prompt</w:t>
+      </w:r>
+      <w:r>
+        <w:rPr>
+          <w:rFonts w:asciiTheme="minorHAnsi" w:hAnsiTheme="minorHAnsi"/>
+          <w:sz w:val="20"/>
+        </w:rPr>
+        <w:t>, change t</w:t>
+      </w:r>
+      <w:r>
+        <w:rPr>
+          <w:rFonts w:asciiTheme="minorHAnsi" w:hAnsiTheme="minorHAnsi"/>
+          <w:sz w:val="20"/>
+        </w:rPr>
+        <w:t>o the directory of the function:</w:t>
+      </w:r>
+    </w:p>
+    <w:p>
+      <w:pPr>
+        <w:pStyle w:val="Quote"/>
+        <w:ind w:left="568"/>
+      </w:pPr>
+      <w:r>
+        <w:t>cd lesson-1/lambda/video-transcoder</w:t>
+      </w:r>
+    </w:p>
+    <w:p>
+      <w:pPr>
+        <w:ind w:left="568"/>
+      </w:pPr>
+      <w:r>
+        <w:t xml:space="preserve">Now create </w:t>
+      </w:r>
+      <w:r>
+        <w:t>cr</w:t>
+      </w:r>
+      <w:r>
+        <w:t>eate a ZIP file of the function, by typing:</w:t>
+      </w:r>
+    </w:p>
+    <w:p>
+      <w:pPr>
+        <w:pStyle w:val="Quote"/>
+        <w:ind w:left="568"/>
+      </w:pPr>
       <w:proofErr w:type="spellStart"/>
       <w:r>
-        <w:rPr>
-          <w:i/>
-        </w:rPr>
         <w:t>npm</w:t>
       </w:r>
       <w:proofErr w:type="spellEnd"/>
       <w:r>
-        <w:rPr>
-          <w:i/>
-        </w:rPr>
         <w:t xml:space="preserve"> run </w:t>
       </w:r>
       <w:proofErr w:type="spellStart"/>
       <w:r>
-        <w:rPr>
-          <w:i/>
-        </w:rPr>
         <w:t>predeploy</w:t>
       </w:r>
+    </w:p>
+    <w:p>
+      <w:pPr>
+        <w:ind w:left="568"/>
+        <w:rPr>
+          <w:b/>
+        </w:rPr>
+      </w:pPr>
       <w:proofErr w:type="spellEnd"/>
       <w:r>
-        <w:t xml:space="preserve"> to create a ZIP file of the function.</w:t>
+        <w:rPr>
+          <w:b/>
+        </w:rPr>
+        <w:t xml:space="preserve">For Windows </w:t>
+      </w:r>
+    </w:p>
+    <w:p>
+      <w:pPr>
+        <w:ind w:left="568"/>
+      </w:pPr>
+      <w:r>
+        <w:t>Y</w:t>
+      </w:r>
+      <w:r>
+        <w:t xml:space="preserve">ou will </w:t>
+      </w:r>
+      <w:r>
+        <w:t>need</w:t>
+      </w:r>
+      <w:r>
+        <w:t xml:space="preserve"> to zip up all the files</w:t>
+      </w:r>
+      <w:r>
+        <w:t xml:space="preserve"> in the </w:t>
+      </w:r>
+      <w:r>
+        <w:rPr>
+          <w:b/>
+        </w:rPr>
+        <w:t>lesson-1/lambda/video-transcoder</w:t>
+      </w:r>
+      <w:r>
+        <w:t xml:space="preserve"> folder</w:t>
+      </w:r>
+      <w:r>
+        <w:t xml:space="preserve"> via the</w:t>
+      </w:r>
+      <w:r>
+        <w:t xml:space="preserve"> Windows Explorer</w:t>
+      </w:r>
+      <w:r>
+        <w:t xml:space="preserve"> GUI</w:t>
+      </w:r>
+      <w:r>
+        <w:t>,</w:t>
+      </w:r>
+      <w:r>
+        <w:t xml:space="preserve"> or using a utility such as 7zip.</w:t>
       </w:r>
     </w:p>
     <w:p>
       <w:pPr>
         <w:pStyle w:val="ListBullet"/>
-        <w:numPr>
-          <w:ilvl w:val="1"/>
-          <w:numId w:val="3"/>
-        </w:numPr>
-      </w:pPr>
-      <w:r>
-        <w:t xml:space="preserve">If you are on </w:t>
-      </w:r>
-      <w:r>
-        <w:t>Windows,</w:t>
-      </w:r>
-      <w:r>
-        <w:t xml:space="preserve"> you will have to zip up all the files </w:t>
-      </w:r>
-      <w:r>
-        <w:t xml:space="preserve">via the GUI or </w:t>
-      </w:r>
-      <w:r>
-        <w:t>using</w:t>
-      </w:r>
-      <w:r>
-        <w:t xml:space="preserve"> </w:t>
-      </w:r>
-      <w:r>
-        <w:t>a utility such as 7zip</w:t>
-      </w:r>
-      <w:r>
-        <w:t>.</w:t>
-      </w:r>
-    </w:p>
-    <w:p>
-      <w:pPr>
-        <w:pStyle w:val="ListBullet"/>
-      </w:pPr>
-      <w:r>
-        <w:t xml:space="preserve">In the AWS console click Lambda, select your function, and click Upload. </w:t>
+        <w:rPr>
+          <w:rFonts w:asciiTheme="minorHAnsi" w:hAnsiTheme="minorHAnsi"/>
+          <w:sz w:val="20"/>
+        </w:rPr>
+      </w:pPr>
+      <w:r>
+        <w:rPr>
+          <w:rFonts w:asciiTheme="minorHAnsi" w:hAnsiTheme="minorHAnsi"/>
+          <w:sz w:val="20"/>
+        </w:rPr>
+        <w:t>In the AWS console click Lambda, select y</w:t>
+      </w:r>
+      <w:r>
+        <w:rPr>
+          <w:rFonts w:asciiTheme="minorHAnsi" w:hAnsiTheme="minorHAnsi"/>
+          <w:sz w:val="20"/>
+        </w:rPr>
+        <w:t>our function, and click Upload:</w:t>
       </w:r>
     </w:p>
     <w:p>
       <w:pPr>
         <w:pStyle w:val="FigureC"/>
-      </w:pPr>
-      <w:r>
+        <w:rPr>
+          <w:rFonts w:asciiTheme="minorHAnsi" w:hAnsiTheme="minorHAnsi"/>
+          <w:sz w:val="20"/>
+        </w:rPr>
+      </w:pPr>
+      <w:r>
+        <w:rPr>
+          <w:rFonts w:asciiTheme="minorHAnsi" w:hAnsiTheme="minorHAnsi"/>
+          <w:noProof/>
+          <w:sz w:val="20"/>
+        </w:rPr>
         <w:drawing>
-          <wp:inline distT="0" distB="0" distL="0" distR="0" wp14:anchorId="6FDA42F9" wp14:editId="2E9D7DAD">
-            <wp:extent cx="5727700" cy="2536825"/>
-            <wp:effectExtent l="0" t="0" r="12700" b="3175"/>
-            <wp:docPr id="6" name="Picture 6"/>
+          <wp:inline distT="0" distB="0" distL="0" distR="0" wp14:anchorId="15576BA0" wp14:editId="607054C8">
+            <wp:extent cx="4608195" cy="2040991"/>
+            <wp:effectExtent l="0" t="0" r="0" b="0"/>
+            <wp:docPr id="13" name="Picture 13"/>
             <wp:cNvGraphicFramePr>
               <a:graphicFrameLocks xmlns:a="http://schemas.openxmlformats.org/drawingml/2006/main" noChangeAspect="1"/>
             </wp:cNvGraphicFramePr>
@@ -1244,7 +2049,7 @@
                   <pic:spPr>
                     <a:xfrm>
                       <a:off x="0" y="0"/>
-                      <a:ext cx="5727700" cy="2536825"/>
+                      <a:ext cx="4640721" cy="2055397"/>
                     </a:xfrm>
                     <a:prstGeom prst="rect">
                       <a:avLst/>
@@ -1256,58 +2061,74 @@
           </wp:inline>
         </w:drawing>
       </w:r>
-    </w:p>
-    <w:p>
-      <w:pPr>
-        <w:pStyle w:val="Caption"/>
-        <w:jc w:val="center"/>
-      </w:pPr>
-      <w:r>
-        <w:t xml:space="preserve">Figure </w:t>
-      </w:r>
-      <w:fldSimple w:instr=" SEQ Figure \* ARABIC ">
-        <w:r>
-          <w:rPr>
-            <w:noProof/>
-          </w:rPr>
-          <w:t>6</w:t>
-        </w:r>
-      </w:fldSimple>
-      <w:r>
-        <w:t>: Uploading the function</w:t>
+      <w:r>
+        <w:rPr>
+          <w:rFonts w:asciiTheme="minorHAnsi" w:hAnsiTheme="minorHAnsi"/>
+          <w:sz w:val="20"/>
+        </w:rPr>
+        <w:br/>
       </w:r>
     </w:p>
     <w:p>
       <w:pPr>
         <w:pStyle w:val="ListBullet"/>
-      </w:pPr>
-      <w:r>
-        <w:t xml:space="preserve">Select the </w:t>
-      </w:r>
-      <w:r>
-        <w:t>ZIP of the Lambda function you had created earlier.</w:t>
+        <w:rPr>
+          <w:rFonts w:asciiTheme="minorHAnsi" w:hAnsiTheme="minorHAnsi"/>
+          <w:sz w:val="20"/>
+        </w:rPr>
+      </w:pPr>
+      <w:r>
+        <w:rPr>
+          <w:rFonts w:asciiTheme="minorHAnsi" w:hAnsiTheme="minorHAnsi"/>
+          <w:sz w:val="20"/>
+        </w:rPr>
+        <w:t>Select the ZIP</w:t>
+      </w:r>
+      <w:r>
+        <w:rPr>
+          <w:rFonts w:asciiTheme="minorHAnsi" w:hAnsiTheme="minorHAnsi"/>
+          <w:sz w:val="20"/>
+        </w:rPr>
+        <w:t xml:space="preserve"> file</w:t>
+      </w:r>
+      <w:r>
+        <w:rPr>
+          <w:rFonts w:asciiTheme="minorHAnsi" w:hAnsiTheme="minorHAnsi"/>
+          <w:sz w:val="20"/>
+        </w:rPr>
+        <w:t xml:space="preserve"> of the Lambda function you had created earlier.</w:t>
       </w:r>
     </w:p>
     <w:p>
       <w:pPr>
         <w:pStyle w:val="ListBullet"/>
-      </w:pPr>
-      <w:r>
-        <w:t xml:space="preserve">Click the Save button </w:t>
-      </w:r>
-      <w:r>
-        <w:t>to upload the function.</w:t>
-      </w:r>
-    </w:p>
-    <w:p>
-      <w:pPr>
-        <w:pStyle w:val="ListBullet"/>
-        <w:numPr>
-          <w:ilvl w:val="0"/>
-          <w:numId w:val="0"/>
-        </w:numPr>
-        <w:ind w:left="568" w:hanging="284"/>
-      </w:pPr>
+        <w:rPr>
+          <w:rFonts w:asciiTheme="minorHAnsi" w:hAnsiTheme="minorHAnsi"/>
+          <w:sz w:val="20"/>
+        </w:rPr>
+      </w:pPr>
+      <w:r>
+        <w:rPr>
+          <w:rFonts w:asciiTheme="minorHAnsi" w:hAnsiTheme="minorHAnsi"/>
+          <w:sz w:val="20"/>
+        </w:rPr>
+        <w:t xml:space="preserve">Click the </w:t>
+      </w:r>
+      <w:r>
+        <w:rPr>
+          <w:rFonts w:asciiTheme="minorHAnsi" w:hAnsiTheme="minorHAnsi"/>
+          <w:b/>
+          <w:sz w:val="20"/>
+        </w:rPr>
+        <w:t>Save</w:t>
+      </w:r>
+      <w:r>
+        <w:rPr>
+          <w:rFonts w:asciiTheme="minorHAnsi" w:hAnsiTheme="minorHAnsi"/>
+          <w:sz w:val="20"/>
+        </w:rPr>
+        <w:t xml:space="preserve"> button to upload the function.</w:t>
+      </w:r>
     </w:p>
     <w:p>
       <w:pPr>
@@ -1320,35 +2141,63 @@
     <w:p>
       <w:pPr>
         <w:pStyle w:val="Body1"/>
-      </w:pPr>
-      <w:r>
+        <w:rPr>
+          <w:rFonts w:asciiTheme="minorHAnsi" w:hAnsiTheme="minorHAnsi"/>
+          <w:sz w:val="20"/>
+        </w:rPr>
+      </w:pPr>
+    </w:p>
+    <w:p>
+      <w:pPr>
+        <w:pStyle w:val="Body1"/>
+        <w:rPr>
+          <w:rFonts w:asciiTheme="minorHAnsi" w:hAnsiTheme="minorHAnsi"/>
+          <w:sz w:val="20"/>
+        </w:rPr>
+      </w:pPr>
+      <w:r>
+        <w:rPr>
+          <w:rFonts w:asciiTheme="minorHAnsi" w:hAnsiTheme="minorHAnsi"/>
+          <w:sz w:val="20"/>
+        </w:rPr>
         <w:t>The last step before we can test the function in AWS is to connect S3 to Lambda</w:t>
       </w:r>
       <w:r>
-        <w:t xml:space="preserve"> (figure 7)</w:t>
-      </w:r>
-      <w:r>
-        <w:t>.</w:t>
+        <w:rPr>
+          <w:rFonts w:asciiTheme="minorHAnsi" w:hAnsiTheme="minorHAnsi"/>
+          <w:sz w:val="20"/>
+        </w:rPr>
+        <w:t>. S3 will invoke our lambda function:</w:t>
       </w:r>
     </w:p>
     <w:p>
       <w:pPr>
         <w:pStyle w:val="Body"/>
+        <w:rPr>
+          <w:rFonts w:asciiTheme="minorHAnsi" w:hAnsiTheme="minorHAnsi"/>
+          <w:sz w:val="20"/>
+        </w:rPr>
       </w:pPr>
     </w:p>
     <w:p>
       <w:pPr>
         <w:pStyle w:val="FigureC"/>
-      </w:pPr>
-      <w:r>
-        <w:rPr>
+        <w:rPr>
+          <w:rFonts w:asciiTheme="minorHAnsi" w:hAnsiTheme="minorHAnsi"/>
+          <w:sz w:val="20"/>
+        </w:rPr>
+      </w:pPr>
+      <w:r>
+        <w:rPr>
+          <w:rFonts w:asciiTheme="minorHAnsi" w:hAnsiTheme="minorHAnsi"/>
           <w:noProof/>
+          <w:sz w:val="20"/>
         </w:rPr>
         <w:drawing>
-          <wp:inline distT="0" distB="0" distL="0" distR="0" wp14:anchorId="23FD650B" wp14:editId="44FF0D57">
+          <wp:inline distT="0" distB="0" distL="0" distR="0" wp14:anchorId="0884D01B" wp14:editId="6A305008">
             <wp:extent cx="4865370" cy="1082040"/>
             <wp:effectExtent l="0" t="0" r="11430" b="10160"/>
-            <wp:docPr id="10" name="Picture 10" descr="Chapter2 - Part 1 Transcode Video - Part B"/>
+            <wp:docPr id="14" name="Picture 14" descr="Chapter2 - Part 1 Transcode Video - Part B"/>
             <wp:cNvGraphicFramePr>
               <a:graphicFrameLocks xmlns:a="http://schemas.openxmlformats.org/drawingml/2006/main" noChangeAspect="1"/>
             </wp:cNvGraphicFramePr>
@@ -1396,66 +2245,158 @@
     </w:p>
     <w:p>
       <w:pPr>
-        <w:pStyle w:val="Caption"/>
-        <w:jc w:val="center"/>
-      </w:pPr>
-      <w:r>
-        <w:t xml:space="preserve">Figure </w:t>
-      </w:r>
-      <w:fldSimple w:instr=" SEQ Figure \* ARABIC ">
-        <w:r>
-          <w:rPr>
-            <w:noProof/>
-          </w:rPr>
-          <w:t>7</w:t>
-        </w:r>
-      </w:fldSimple>
-      <w:r>
-        <w:t>: S3 will invoke our Lambda function</w:t>
-      </w:r>
-    </w:p>
-    <w:p>
-      <w:pPr>
         <w:pStyle w:val="ListBullet"/>
-      </w:pPr>
-      <w:r>
-        <w:t>Open the upload bucket (</w:t>
-      </w:r>
-      <w:r>
-        <w:t xml:space="preserve">e.g. </w:t>
-      </w:r>
+        <w:rPr>
+          <w:rFonts w:asciiTheme="minorHAnsi" w:hAnsiTheme="minorHAnsi"/>
+          <w:sz w:val="20"/>
+        </w:rPr>
+      </w:pPr>
+      <w:r>
+        <w:rPr>
+          <w:rFonts w:asciiTheme="minorHAnsi" w:hAnsiTheme="minorHAnsi"/>
+          <w:sz w:val="20"/>
+        </w:rPr>
+        <w:t xml:space="preserve">Open the upload bucket (e.g. </w:t>
+      </w:r>
+      <w:proofErr w:type="spellStart"/>
       <w:r>
         <w:rPr>
           <w:rStyle w:val="BodyChar"/>
-        </w:rPr>
-        <w:t>serverless-video-upload</w:t>
-      </w:r>
-      <w:r>
-        <w:t xml:space="preserve">) in the AWS console, select Properties, expand Events, and click </w:t>
+          <w:rFonts w:asciiTheme="minorHAnsi" w:hAnsiTheme="minorHAnsi"/>
+          <w:sz w:val="20"/>
+        </w:rPr>
+        <w:t>serverless</w:t>
+      </w:r>
+      <w:proofErr w:type="spellEnd"/>
+      <w:r>
+        <w:rPr>
+          <w:rStyle w:val="BodyChar"/>
+          <w:rFonts w:asciiTheme="minorHAnsi" w:hAnsiTheme="minorHAnsi"/>
+          <w:sz w:val="20"/>
+        </w:rPr>
+        <w:t>-video-upload</w:t>
+      </w:r>
+      <w:r>
+        <w:rPr>
+          <w:rFonts w:asciiTheme="minorHAnsi" w:hAnsiTheme="minorHAnsi"/>
+          <w:sz w:val="20"/>
+        </w:rPr>
+        <w:t xml:space="preserve">) in the AWS console, select </w:t>
+      </w:r>
+      <w:r>
+        <w:rPr>
+          <w:rFonts w:asciiTheme="minorHAnsi" w:hAnsiTheme="minorHAnsi"/>
+          <w:b/>
+          <w:sz w:val="20"/>
+        </w:rPr>
+        <w:t>Properties</w:t>
+      </w:r>
+      <w:r>
+        <w:rPr>
+          <w:rFonts w:asciiTheme="minorHAnsi" w:hAnsiTheme="minorHAnsi"/>
+          <w:sz w:val="20"/>
+        </w:rPr>
+        <w:t xml:space="preserve">, expand </w:t>
+      </w:r>
+      <w:r>
+        <w:rPr>
+          <w:rFonts w:asciiTheme="minorHAnsi" w:hAnsiTheme="minorHAnsi"/>
+          <w:b/>
+          <w:sz w:val="20"/>
+        </w:rPr>
+        <w:t>Events</w:t>
+      </w:r>
+      <w:r>
+        <w:rPr>
+          <w:rFonts w:asciiTheme="minorHAnsi" w:hAnsiTheme="minorHAnsi"/>
+          <w:sz w:val="20"/>
+        </w:rPr>
+        <w:t xml:space="preserve">, and click </w:t>
       </w:r>
       <w:r>
         <w:rPr>
           <w:rStyle w:val="Italics"/>
+          <w:rFonts w:asciiTheme="minorHAnsi" w:hAnsiTheme="minorHAnsi"/>
+          <w:b/>
+          <w:sz w:val="20"/>
         </w:rPr>
         <w:t>Add Notification</w:t>
       </w:r>
       <w:r>
+        <w:rPr>
+          <w:rFonts w:asciiTheme="minorHAnsi" w:hAnsiTheme="minorHAnsi"/>
+          <w:sz w:val="20"/>
+        </w:rPr>
         <w:t xml:space="preserve">. </w:t>
       </w:r>
-      <w:bookmarkStart w:id="0" w:name="_GoBack"/>
-      <w:bookmarkEnd w:id="0"/>
     </w:p>
     <w:p>
       <w:pPr>
         <w:pStyle w:val="ListBullet"/>
-      </w:pPr>
-      <w:r>
-        <w:t xml:space="preserve">Give your event a name, such as Video Upload, and in the Events dropdown select </w:t>
+        <w:rPr>
+          <w:rFonts w:asciiTheme="minorHAnsi" w:hAnsiTheme="minorHAnsi"/>
+          <w:sz w:val="20"/>
+        </w:rPr>
+      </w:pPr>
+      <w:r>
+        <w:rPr>
+          <w:rFonts w:asciiTheme="minorHAnsi" w:hAnsiTheme="minorHAnsi"/>
+          <w:sz w:val="20"/>
+        </w:rPr>
+        <w:t xml:space="preserve">Give your event a </w:t>
+      </w:r>
+      <w:r>
+        <w:rPr>
+          <w:rFonts w:asciiTheme="minorHAnsi" w:hAnsiTheme="minorHAnsi"/>
+          <w:b/>
+          <w:sz w:val="20"/>
+        </w:rPr>
+        <w:t>name</w:t>
+      </w:r>
+      <w:r>
+        <w:rPr>
+          <w:rFonts w:asciiTheme="minorHAnsi" w:hAnsiTheme="minorHAnsi"/>
+          <w:sz w:val="20"/>
+        </w:rPr>
+        <w:t xml:space="preserve">, such as </w:t>
+      </w:r>
+      <w:r>
+        <w:rPr>
+          <w:rFonts w:asciiTheme="minorHAnsi" w:hAnsiTheme="minorHAnsi"/>
+          <w:b/>
+          <w:sz w:val="20"/>
+        </w:rPr>
+        <w:t>Video Upload</w:t>
+      </w:r>
+      <w:r>
+        <w:rPr>
+          <w:rFonts w:asciiTheme="minorHAnsi" w:hAnsiTheme="minorHAnsi"/>
+          <w:sz w:val="20"/>
+        </w:rPr>
+        <w:t xml:space="preserve">, and in the </w:t>
+      </w:r>
+      <w:r>
+        <w:rPr>
+          <w:rFonts w:asciiTheme="minorHAnsi" w:hAnsiTheme="minorHAnsi"/>
+          <w:b/>
+          <w:sz w:val="20"/>
+        </w:rPr>
+        <w:t xml:space="preserve">Events </w:t>
+      </w:r>
+      <w:r>
+        <w:rPr>
+          <w:rFonts w:asciiTheme="minorHAnsi" w:hAnsiTheme="minorHAnsi"/>
+          <w:sz w:val="20"/>
+        </w:rPr>
+        <w:t xml:space="preserve">dropdown select </w:t>
       </w:r>
       <w:proofErr w:type="spellStart"/>
       <w:r>
         <w:rPr>
           <w:rStyle w:val="Italics"/>
+          <w:rFonts w:asciiTheme="minorHAnsi" w:hAnsiTheme="minorHAnsi"/>
+          <w:b/>
+          <w:sz w:val="20"/>
         </w:rPr>
         <w:t>ObjectCreated</w:t>
       </w:r>
@@ -1463,49 +2404,124 @@
       <w:r>
         <w:rPr>
           <w:rStyle w:val="Italics"/>
+          <w:rFonts w:asciiTheme="minorHAnsi" w:hAnsiTheme="minorHAnsi"/>
+          <w:b/>
+          <w:sz w:val="20"/>
         </w:rPr>
         <w:t xml:space="preserve"> (All)</w:t>
       </w:r>
       <w:r>
-        <w:t xml:space="preserve">. </w:t>
+        <w:rPr>
+          <w:rFonts w:asciiTheme="minorHAnsi" w:hAnsiTheme="minorHAnsi"/>
+          <w:b/>
+          <w:sz w:val="20"/>
+        </w:rPr>
+        <w:t>.</w:t>
+      </w:r>
+      <w:r>
+        <w:rPr>
+          <w:rFonts w:asciiTheme="minorHAnsi" w:hAnsiTheme="minorHAnsi"/>
+          <w:sz w:val="20"/>
+        </w:rPr>
+        <w:t xml:space="preserve"> </w:t>
       </w:r>
     </w:p>
     <w:p>
       <w:pPr>
         <w:pStyle w:val="ListBullet"/>
-      </w:pPr>
-      <w:r>
+        <w:jc w:val="left"/>
+        <w:rPr>
+          <w:rFonts w:asciiTheme="minorHAnsi" w:hAnsiTheme="minorHAnsi"/>
+          <w:sz w:val="20"/>
+        </w:rPr>
+      </w:pPr>
+      <w:r>
+        <w:rPr>
+          <w:rFonts w:asciiTheme="minorHAnsi" w:hAnsiTheme="minorHAnsi"/>
+          <w:sz w:val="20"/>
+        </w:rPr>
         <w:t xml:space="preserve">Click the </w:t>
       </w:r>
       <w:r>
         <w:rPr>
           <w:rStyle w:val="Italics"/>
+          <w:rFonts w:asciiTheme="minorHAnsi" w:hAnsiTheme="minorHAnsi"/>
+          <w:b/>
+          <w:sz w:val="20"/>
         </w:rPr>
         <w:t>Lambda function</w:t>
       </w:r>
       <w:r>
-        <w:t xml:space="preserve"> radio button, right below it select the Lambda function from the dropdown and save (</w:t>
-      </w:r>
-      <w:r>
-        <w:t>figure 8</w:t>
-      </w:r>
-      <w:r>
-        <w:t>).</w:t>
+        <w:rPr>
+          <w:rFonts w:asciiTheme="minorHAnsi" w:hAnsiTheme="minorHAnsi"/>
+          <w:sz w:val="20"/>
+        </w:rPr>
+        <w:t xml:space="preserve"> radio button, right below it select the</w:t>
+      </w:r>
+      <w:r>
+        <w:rPr>
+          <w:rFonts w:asciiTheme="minorHAnsi" w:hAnsiTheme="minorHAnsi"/>
+          <w:b/>
+          <w:sz w:val="20"/>
+        </w:rPr>
+        <w:t xml:space="preserve"> </w:t>
+      </w:r>
+      <w:r>
+        <w:rPr>
+          <w:rFonts w:asciiTheme="minorHAnsi" w:hAnsiTheme="minorHAnsi"/>
+          <w:b/>
+          <w:sz w:val="20"/>
+        </w:rPr>
+        <w:t>transcode-video</w:t>
+      </w:r>
+      <w:r>
+        <w:rPr>
+          <w:rFonts w:asciiTheme="minorHAnsi" w:hAnsiTheme="minorHAnsi"/>
+          <w:sz w:val="20"/>
+        </w:rPr>
+        <w:t xml:space="preserve"> </w:t>
+      </w:r>
+      <w:r>
+        <w:rPr>
+          <w:rFonts w:asciiTheme="minorHAnsi" w:hAnsiTheme="minorHAnsi"/>
+          <w:sz w:val="20"/>
+        </w:rPr>
+        <w:t>Lambda function from the dropdown and save</w:t>
+      </w:r>
+      <w:r>
+        <w:rPr>
+          <w:rFonts w:asciiTheme="minorHAnsi" w:hAnsiTheme="minorHAnsi"/>
+          <w:sz w:val="20"/>
+        </w:rPr>
+        <w:t>:</w:t>
+      </w:r>
+      <w:r>
+        <w:rPr>
+          <w:rFonts w:asciiTheme="minorHAnsi" w:hAnsiTheme="minorHAnsi"/>
+          <w:sz w:val="20"/>
+        </w:rPr>
+        <w:br/>
       </w:r>
     </w:p>
     <w:p>
       <w:pPr>
         <w:pStyle w:val="FigureC"/>
-      </w:pPr>
-      <w:r>
-        <w:rPr>
+        <w:rPr>
+          <w:rFonts w:asciiTheme="minorHAnsi" w:hAnsiTheme="minorHAnsi"/>
+          <w:sz w:val="20"/>
+        </w:rPr>
+      </w:pPr>
+      <w:r>
+        <w:rPr>
+          <w:rFonts w:asciiTheme="minorHAnsi" w:hAnsiTheme="minorHAnsi"/>
           <w:noProof/>
+          <w:sz w:val="20"/>
         </w:rPr>
         <w:drawing>
-          <wp:inline distT="0" distB="0" distL="0" distR="0" wp14:anchorId="65C754EB" wp14:editId="68A42889">
+          <wp:inline distT="0" distB="0" distL="0" distR="0" wp14:anchorId="5A7B33E6" wp14:editId="4382D519">
             <wp:extent cx="4865370" cy="2701290"/>
             <wp:effectExtent l="0" t="0" r="11430" b="0"/>
-            <wp:docPr id="11" name="Picture 11" descr="S3 - Lambda Configuration"/>
+            <wp:docPr id="15" name="Picture 15" descr="S3 - Lambda Configuration"/>
             <wp:cNvGraphicFramePr>
               <a:graphicFrameLocks xmlns:a="http://schemas.openxmlformats.org/drawingml/2006/main" noChangeAspect="1"/>
             </wp:cNvGraphicFramePr>
@@ -1552,87 +2568,103 @@
       </w:r>
     </w:p>
     <w:p>
-      <w:pPr>
-        <w:pStyle w:val="Caption"/>
-        <w:jc w:val="center"/>
-      </w:pPr>
-      <w:r>
-        <w:t xml:space="preserve">Figure </w:t>
-      </w:r>
-      <w:fldSimple w:instr=" SEQ Figure \* ARABIC ">
-        <w:r>
-          <w:rPr>
-            <w:noProof/>
-          </w:rPr>
-          <w:t>8</w:t>
-        </w:r>
-      </w:fldSimple>
-      <w:r>
-        <w:t>: Configure S3 event</w:t>
-      </w:r>
-    </w:p>
-    <w:p/>
+      <w:r>
+        <w:br w:type="column"/>
+      </w:r>
+    </w:p>
     <w:p>
       <w:pPr>
         <w:pStyle w:val="Heading2"/>
       </w:pPr>
       <w:r>
-        <w:t xml:space="preserve">Testing </w:t>
-      </w:r>
-      <w:r>
-        <w:t>in AWS</w:t>
+        <w:t>Testing in AWS</w:t>
       </w:r>
     </w:p>
     <w:p>
       <w:pPr>
         <w:pStyle w:val="Body1"/>
-      </w:pPr>
-      <w:r>
+        <w:rPr>
+          <w:rFonts w:asciiTheme="minorHAnsi" w:hAnsiTheme="minorHAnsi"/>
+          <w:sz w:val="20"/>
+        </w:rPr>
+      </w:pPr>
+    </w:p>
+    <w:p>
+      <w:pPr>
+        <w:pStyle w:val="Body1"/>
+        <w:rPr>
+          <w:rFonts w:asciiTheme="minorHAnsi" w:hAnsiTheme="minorHAnsi"/>
+          <w:sz w:val="20"/>
+        </w:rPr>
+      </w:pPr>
+      <w:r>
+        <w:rPr>
+          <w:rFonts w:asciiTheme="minorHAnsi" w:hAnsiTheme="minorHAnsi"/>
+          <w:sz w:val="20"/>
+        </w:rPr>
         <w:t xml:space="preserve">To test the function in AWS, upload a video to the upload bucket. To do this click the bucket, click </w:t>
       </w:r>
       <w:r>
         <w:rPr>
           <w:rStyle w:val="Italics"/>
+          <w:rFonts w:asciiTheme="minorHAnsi" w:hAnsiTheme="minorHAnsi"/>
+          <w:b/>
+          <w:sz w:val="20"/>
         </w:rPr>
         <w:t>Actions</w:t>
       </w:r>
       <w:r>
+        <w:rPr>
+          <w:rFonts w:asciiTheme="minorHAnsi" w:hAnsiTheme="minorHAnsi"/>
+          <w:sz w:val="20"/>
+        </w:rPr>
         <w:t xml:space="preserve"> and then select </w:t>
       </w:r>
       <w:r>
         <w:rPr>
           <w:rStyle w:val="Italics"/>
+          <w:rFonts w:asciiTheme="minorHAnsi" w:hAnsiTheme="minorHAnsi"/>
+          <w:b/>
+          <w:sz w:val="20"/>
         </w:rPr>
         <w:t>Upload</w:t>
       </w:r>
       <w:r>
-        <w:t xml:space="preserve"> (</w:t>
-      </w:r>
-      <w:r>
-        <w:t>figure 9</w:t>
-      </w:r>
-      <w:r>
-        <w:t xml:space="preserve">). </w:t>
+        <w:rPr>
+          <w:rFonts w:asciiTheme="minorHAnsi" w:hAnsiTheme="minorHAnsi"/>
+          <w:sz w:val="20"/>
+        </w:rPr>
+        <w:t>:</w:t>
       </w:r>
     </w:p>
     <w:p>
       <w:pPr>
         <w:pStyle w:val="Body"/>
+        <w:rPr>
+          <w:rFonts w:asciiTheme="minorHAnsi" w:hAnsiTheme="minorHAnsi"/>
+          <w:sz w:val="20"/>
+        </w:rPr>
       </w:pPr>
     </w:p>
     <w:p>
       <w:pPr>
         <w:pStyle w:val="FigureC"/>
-      </w:pPr>
-      <w:r>
-        <w:rPr>
+        <w:rPr>
+          <w:rFonts w:asciiTheme="minorHAnsi" w:hAnsiTheme="minorHAnsi"/>
+          <w:sz w:val="20"/>
+        </w:rPr>
+      </w:pPr>
+      <w:r>
+        <w:rPr>
+          <w:rFonts w:asciiTheme="minorHAnsi" w:hAnsiTheme="minorHAnsi"/>
           <w:noProof/>
+          <w:sz w:val="20"/>
         </w:rPr>
         <w:drawing>
-          <wp:inline distT="0" distB="0" distL="0" distR="0" wp14:anchorId="5CE9667E" wp14:editId="4B521B5F">
+          <wp:inline distT="0" distB="0" distL="0" distR="0" wp14:anchorId="0D35F20F" wp14:editId="6993D1FC">
             <wp:extent cx="4865370" cy="2273300"/>
             <wp:effectExtent l="0" t="0" r="11430" b="12700"/>
-            <wp:docPr id="12" name="Picture 12" descr="S3 - Upload Object"/>
+            <wp:docPr id="16" name="Picture 16" descr="S3 - Upload Object"/>
             <wp:cNvGraphicFramePr>
               <a:graphicFrameLocks xmlns:a="http://schemas.openxmlformats.org/drawingml/2006/main" noChangeAspect="1"/>
             </wp:cNvGraphicFramePr>
@@ -1680,33 +2712,34 @@
     </w:p>
     <w:p>
       <w:pPr>
-        <w:pStyle w:val="Caption"/>
-        <w:jc w:val="center"/>
-      </w:pPr>
-      <w:r>
-        <w:t xml:space="preserve">Figure </w:t>
-      </w:r>
-      <w:fldSimple w:instr=" SEQ Figure \* ARABIC ">
-        <w:r>
-          <w:rPr>
-            <w:noProof/>
-          </w:rPr>
-          <w:t>9</w:t>
-        </w:r>
-      </w:fldSimple>
-      <w:r>
-        <w:t>: You can upload directly to a bucket</w:t>
-      </w:r>
-    </w:p>
-    <w:p>
-      <w:pPr>
         <w:pStyle w:val="Body1"/>
-      </w:pPr>
-      <w:r>
+        <w:rPr>
+          <w:rFonts w:asciiTheme="minorHAnsi" w:hAnsiTheme="minorHAnsi"/>
+          <w:sz w:val="20"/>
+        </w:rPr>
+      </w:pPr>
+    </w:p>
+    <w:p>
+      <w:pPr>
+        <w:pStyle w:val="Body1"/>
+        <w:rPr>
+          <w:rFonts w:asciiTheme="minorHAnsi" w:hAnsiTheme="minorHAnsi"/>
+          <w:sz w:val="20"/>
+        </w:rPr>
+      </w:pPr>
+      <w:r>
+        <w:rPr>
+          <w:rFonts w:asciiTheme="minorHAnsi" w:hAnsiTheme="minorHAnsi"/>
+          <w:sz w:val="20"/>
+        </w:rPr>
         <w:t>After a period of time, you should see three new videos appear in the transcoded videos bucket. These files should appear in a folder rather than in the root of the bucke</w:t>
       </w:r>
       <w:r>
-        <w:t>t (figure 10).</w:t>
+        <w:rPr>
+          <w:rFonts w:asciiTheme="minorHAnsi" w:hAnsiTheme="minorHAnsi"/>
+          <w:sz w:val="20"/>
+        </w:rPr>
+        <w:t>t:</w:t>
       </w:r>
     </w:p>
     <w:p>
@@ -1717,21 +2750,31 @@
           <w:numId w:val="0"/>
         </w:numPr>
         <w:ind w:left="568" w:hanging="284"/>
+        <w:rPr>
+          <w:rFonts w:asciiTheme="minorHAnsi" w:hAnsiTheme="minorHAnsi"/>
+          <w:sz w:val="20"/>
+        </w:rPr>
       </w:pPr>
     </w:p>
     <w:p>
       <w:pPr>
         <w:pStyle w:val="FigureC"/>
-      </w:pPr>
-      <w:r>
-        <w:rPr>
+        <w:rPr>
+          <w:rFonts w:asciiTheme="minorHAnsi" w:hAnsiTheme="minorHAnsi"/>
+          <w:sz w:val="20"/>
+        </w:rPr>
+      </w:pPr>
+      <w:r>
+        <w:rPr>
+          <w:rFonts w:asciiTheme="minorHAnsi" w:hAnsiTheme="minorHAnsi"/>
           <w:noProof/>
+          <w:sz w:val="20"/>
         </w:rPr>
         <w:drawing>
-          <wp:inline distT="0" distB="0" distL="0" distR="0" wp14:anchorId="7CCFCA7D" wp14:editId="71162AAF">
+          <wp:inline distT="0" distB="0" distL="0" distR="0" wp14:anchorId="66EB94A6" wp14:editId="76B297EB">
             <wp:extent cx="4865370" cy="1082040"/>
             <wp:effectExtent l="0" t="0" r="11430" b="10160"/>
-            <wp:docPr id="13" name="Picture 13" descr="S3 - Output Files"/>
+            <wp:docPr id="17" name="Picture 17" descr="S3 - Output Files"/>
             <wp:cNvGraphicFramePr>
               <a:graphicFrameLocks xmlns:a="http://schemas.openxmlformats.org/drawingml/2006/main" noChangeAspect="1"/>
             </wp:cNvGraphicFramePr>
@@ -1777,27 +2820,47 @@
         </w:drawing>
       </w:r>
     </w:p>
-    <w:p>
-      <w:pPr>
-        <w:pStyle w:val="Caption"/>
+    <w:p/>
+    <w:p>
+      <w:pPr>
         <w:jc w:val="center"/>
-      </w:pPr>
-      <w:r>
-        <w:t xml:space="preserve">Figure </w:t>
-      </w:r>
-      <w:fldSimple w:instr=" SEQ Figure \* ARABIC ">
-        <w:r>
-          <w:rPr>
-            <w:noProof/>
-          </w:rPr>
-          <w:t>10</w:t>
-        </w:r>
-      </w:fldSimple>
-      <w:r>
-        <w:t>: The files should appear in the bucket after a certain time</w:t>
-      </w:r>
-    </w:p>
-    <w:p/>
+        <w:rPr>
+          <w:b/>
+        </w:rPr>
+      </w:pPr>
+      <w:r>
+        <w:rPr>
+          <w:b/>
+        </w:rPr>
+        <w:t xml:space="preserve">Congratulations – you </w:t>
+      </w:r>
+      <w:r>
+        <w:rPr>
+          <w:b/>
+        </w:rPr>
+        <w:t xml:space="preserve">now have your very own </w:t>
+      </w:r>
+      <w:proofErr w:type="spellStart"/>
+      <w:r>
+        <w:rPr>
+          <w:b/>
+        </w:rPr>
+        <w:t>serverless</w:t>
+      </w:r>
+      <w:proofErr w:type="spellEnd"/>
+      <w:r>
+        <w:rPr>
+          <w:b/>
+        </w:rPr>
+        <w:t xml:space="preserve"> </w:t>
+      </w:r>
+      <w:r>
+        <w:rPr>
+          <w:b/>
+        </w:rPr>
+        <w:t>video transcoding pipeline!</w:t>
+      </w:r>
+    </w:p>
     <w:sectPr>
       <w:pgSz w:w="11900" w:h="16840"/>
       <w:pgMar w:top="1440" w:right="1440" w:bottom="1440" w:left="1440" w:header="708" w:footer="708" w:gutter="0"/>
@@ -1811,9 +2874,9 @@
 <file path=word/numbering.xml><?xml version="1.0" encoding="utf-8"?>
 <w:numbering xmlns:wpc="http://schemas.microsoft.com/office/word/2010/wordprocessingCanvas" xmlns:mo="http://schemas.microsoft.com/office/mac/office/2008/main" xmlns:mc="http://schemas.openxmlformats.org/markup-compatibility/2006" xmlns:mv="urn:schemas-microsoft-com:mac:vml" xmlns:o="urn:schemas-microsoft-com:office:office" xmlns:r="http://schemas.openxmlformats.org/officeDocument/2006/relationships" xmlns:m="http://schemas.openxmlformats.org/officeDocument/2006/math" xmlns:v="urn:schemas-microsoft-com:vml" xmlns:wp14="http://schemas.microsoft.com/office/word/2010/wordprocessingDrawing" xmlns:wp="http://schemas.openxmlformats.org/drawingml/2006/wordprocessingDrawing" xmlns:w10="urn:schemas-microsoft-com:office:word" xmlns:w="http://schemas.openxmlformats.org/wordprocessingml/2006/main" xmlns:w14="http://schemas.microsoft.com/office/word/2010/wordml" xmlns:w15="http://schemas.microsoft.com/office/word/2012/wordml" xmlns:wpg="http://schemas.microsoft.com/office/word/2010/wordprocessingGroup" xmlns:wpi="http://schemas.microsoft.com/office/word/2010/wordprocessingInk" xmlns:wne="http://schemas.microsoft.com/office/word/2006/wordml" xmlns:wps="http://schemas.microsoft.com/office/word/2010/wordprocessingShape" mc:Ignorable="w14 w15 wp14">
   <w:abstractNum w:abstractNumId="0">
-    <w:nsid w:val="3D5C42A4"/>
+    <w:nsid w:val="07C3074B"/>
     <w:multiLevelType w:val="hybridMultilevel"/>
-    <w:tmpl w:val="B5C022E0"/>
+    <w:tmpl w:val="FA9E0C7C"/>
     <w:lvl w:ilvl="0" w:tplc="04090001">
       <w:start w:val="1"/>
       <w:numFmt w:val="bullet"/>
@@ -1924,229 +2987,181 @@
     </w:lvl>
   </w:abstractNum>
   <w:abstractNum w:abstractNumId="1">
-    <w:nsid w:val="43706598"/>
-    <w:multiLevelType w:val="hybridMultilevel"/>
-    <w:tmpl w:val="A53A1192"/>
-    <w:lvl w:ilvl="0" w:tplc="04090001">
-      <w:start w:val="1"/>
-      <w:numFmt w:val="bullet"/>
-      <w:lvlText w:val=""/>
-      <w:lvlJc w:val="left"/>
-      <w:pPr>
-        <w:ind w:left="720" w:hanging="360"/>
+    <w:nsid w:val="0BA67FEE"/>
+    <w:multiLevelType w:val="multilevel"/>
+    <w:tmpl w:val="DFE2793C"/>
+    <w:lvl w:ilvl="0">
+      <w:start w:val="1"/>
+      <w:numFmt w:val="decimal"/>
+      <w:lvlText w:val="%1."/>
+      <w:lvlJc w:val="left"/>
+      <w:pPr>
+        <w:ind w:left="0" w:firstLine="0"/>
       </w:pPr>
       <w:rPr>
-        <w:rFonts w:ascii="Symbol" w:hAnsi="Symbol" w:hint="default"/>
+        <w:rFonts w:hint="default"/>
       </w:rPr>
     </w:lvl>
-    <w:lvl w:ilvl="1" w:tplc="04090003">
-      <w:start w:val="1"/>
-      <w:numFmt w:val="bullet"/>
-      <w:lvlText w:val="o"/>
+    <w:lvl w:ilvl="1">
+      <w:start w:val="1"/>
+      <w:numFmt w:val="lowerLetter"/>
+      <w:lvlText w:val="%2."/>
       <w:lvlJc w:val="left"/>
       <w:pPr>
         <w:ind w:left="1440" w:hanging="360"/>
       </w:pPr>
-      <w:rPr>
-        <w:rFonts w:ascii="Courier New" w:hAnsi="Courier New" w:cs="Courier New" w:hint="default"/>
-      </w:rPr>
-    </w:lvl>
-    <w:lvl w:ilvl="2" w:tplc="04090005" w:tentative="1">
-      <w:start w:val="1"/>
-      <w:numFmt w:val="bullet"/>
-      <w:lvlText w:val=""/>
-      <w:lvlJc w:val="left"/>
-      <w:pPr>
-        <w:ind w:left="2160" w:hanging="360"/>
-      </w:pPr>
-      <w:rPr>
-        <w:rFonts w:ascii="Wingdings" w:hAnsi="Wingdings" w:hint="default"/>
-      </w:rPr>
-    </w:lvl>
-    <w:lvl w:ilvl="3" w:tplc="04090001" w:tentative="1">
-      <w:start w:val="1"/>
-      <w:numFmt w:val="bullet"/>
-      <w:lvlText w:val=""/>
+    </w:lvl>
+    <w:lvl w:ilvl="2">
+      <w:start w:val="1"/>
+      <w:numFmt w:val="lowerRoman"/>
+      <w:lvlText w:val="%3."/>
+      <w:lvlJc w:val="right"/>
+      <w:pPr>
+        <w:ind w:left="2160" w:hanging="180"/>
+      </w:pPr>
+    </w:lvl>
+    <w:lvl w:ilvl="3">
+      <w:start w:val="1"/>
+      <w:numFmt w:val="decimal"/>
+      <w:lvlText w:val="%4."/>
       <w:lvlJc w:val="left"/>
       <w:pPr>
         <w:ind w:left="2880" w:hanging="360"/>
       </w:pPr>
-      <w:rPr>
-        <w:rFonts w:ascii="Symbol" w:hAnsi="Symbol" w:hint="default"/>
-      </w:rPr>
-    </w:lvl>
-    <w:lvl w:ilvl="4" w:tplc="04090003" w:tentative="1">
-      <w:start w:val="1"/>
-      <w:numFmt w:val="bullet"/>
-      <w:lvlText w:val="o"/>
+    </w:lvl>
+    <w:lvl w:ilvl="4">
+      <w:start w:val="1"/>
+      <w:numFmt w:val="lowerLetter"/>
+      <w:lvlText w:val="%5."/>
       <w:lvlJc w:val="left"/>
       <w:pPr>
         <w:ind w:left="3600" w:hanging="360"/>
       </w:pPr>
-      <w:rPr>
-        <w:rFonts w:ascii="Courier New" w:hAnsi="Courier New" w:cs="Courier New" w:hint="default"/>
-      </w:rPr>
-    </w:lvl>
-    <w:lvl w:ilvl="5" w:tplc="04090005" w:tentative="1">
-      <w:start w:val="1"/>
-      <w:numFmt w:val="bullet"/>
-      <w:lvlText w:val=""/>
-      <w:lvlJc w:val="left"/>
-      <w:pPr>
-        <w:ind w:left="4320" w:hanging="360"/>
-      </w:pPr>
-      <w:rPr>
-        <w:rFonts w:ascii="Wingdings" w:hAnsi="Wingdings" w:hint="default"/>
-      </w:rPr>
-    </w:lvl>
-    <w:lvl w:ilvl="6" w:tplc="04090001" w:tentative="1">
-      <w:start w:val="1"/>
-      <w:numFmt w:val="bullet"/>
-      <w:lvlText w:val=""/>
+    </w:lvl>
+    <w:lvl w:ilvl="5">
+      <w:start w:val="1"/>
+      <w:numFmt w:val="lowerRoman"/>
+      <w:lvlText w:val="%6."/>
+      <w:lvlJc w:val="right"/>
+      <w:pPr>
+        <w:ind w:left="4320" w:hanging="180"/>
+      </w:pPr>
+    </w:lvl>
+    <w:lvl w:ilvl="6">
+      <w:start w:val="1"/>
+      <w:numFmt w:val="decimal"/>
+      <w:lvlText w:val="%7."/>
       <w:lvlJc w:val="left"/>
       <w:pPr>
         <w:ind w:left="5040" w:hanging="360"/>
       </w:pPr>
-      <w:rPr>
-        <w:rFonts w:ascii="Symbol" w:hAnsi="Symbol" w:hint="default"/>
-      </w:rPr>
-    </w:lvl>
-    <w:lvl w:ilvl="7" w:tplc="04090003" w:tentative="1">
-      <w:start w:val="1"/>
-      <w:numFmt w:val="bullet"/>
-      <w:lvlText w:val="o"/>
+    </w:lvl>
+    <w:lvl w:ilvl="7">
+      <w:start w:val="1"/>
+      <w:numFmt w:val="lowerLetter"/>
+      <w:lvlText w:val="%8."/>
       <w:lvlJc w:val="left"/>
       <w:pPr>
         <w:ind w:left="5760" w:hanging="360"/>
       </w:pPr>
-      <w:rPr>
-        <w:rFonts w:ascii="Courier New" w:hAnsi="Courier New" w:cs="Courier New" w:hint="default"/>
-      </w:rPr>
-    </w:lvl>
-    <w:lvl w:ilvl="8" w:tplc="04090005" w:tentative="1">
-      <w:start w:val="1"/>
-      <w:numFmt w:val="bullet"/>
-      <w:lvlText w:val=""/>
-      <w:lvlJc w:val="left"/>
-      <w:pPr>
-        <w:ind w:left="6480" w:hanging="360"/>
-      </w:pPr>
-      <w:rPr>
-        <w:rFonts w:ascii="Wingdings" w:hAnsi="Wingdings" w:hint="default"/>
-      </w:rPr>
+    </w:lvl>
+    <w:lvl w:ilvl="8">
+      <w:start w:val="1"/>
+      <w:numFmt w:val="lowerRoman"/>
+      <w:lvlText w:val="%9."/>
+      <w:lvlJc w:val="right"/>
+      <w:pPr>
+        <w:ind w:left="6480" w:hanging="180"/>
+      </w:pPr>
     </w:lvl>
   </w:abstractNum>
   <w:abstractNum w:abstractNumId="2">
-    <w:nsid w:val="512946DA"/>
-    <w:multiLevelType w:val="hybridMultilevel"/>
-    <w:tmpl w:val="DA187460"/>
-    <w:lvl w:ilvl="0" w:tplc="04090001">
-      <w:start w:val="1"/>
-      <w:numFmt w:val="bullet"/>
-      <w:lvlText w:val=""/>
-      <w:lvlJc w:val="left"/>
-      <w:pPr>
-        <w:ind w:left="720" w:hanging="360"/>
+    <w:nsid w:val="2F71427F"/>
+    <w:multiLevelType w:val="multilevel"/>
+    <w:tmpl w:val="28BE75B8"/>
+    <w:lvl w:ilvl="0">
+      <w:start w:val="1"/>
+      <w:numFmt w:val="decimal"/>
+      <w:lvlText w:val="%1."/>
+      <w:lvlJc w:val="left"/>
+      <w:pPr>
+        <w:ind w:left="0" w:firstLine="360"/>
       </w:pPr>
       <w:rPr>
-        <w:rFonts w:ascii="Symbol" w:hAnsi="Symbol" w:hint="default"/>
+        <w:rFonts w:hint="default"/>
       </w:rPr>
     </w:lvl>
-    <w:lvl w:ilvl="1" w:tplc="04090003" w:tentative="1">
-      <w:start w:val="1"/>
-      <w:numFmt w:val="bullet"/>
-      <w:lvlText w:val="o"/>
+    <w:lvl w:ilvl="1">
+      <w:start w:val="1"/>
+      <w:numFmt w:val="lowerLetter"/>
+      <w:lvlText w:val="%2."/>
       <w:lvlJc w:val="left"/>
       <w:pPr>
         <w:ind w:left="1440" w:hanging="360"/>
       </w:pPr>
-      <w:rPr>
-        <w:rFonts w:ascii="Courier New" w:hAnsi="Courier New" w:cs="Courier New" w:hint="default"/>
-      </w:rPr>
-    </w:lvl>
-    <w:lvl w:ilvl="2" w:tplc="04090005" w:tentative="1">
-      <w:start w:val="1"/>
-      <w:numFmt w:val="bullet"/>
-      <w:lvlText w:val=""/>
-      <w:lvlJc w:val="left"/>
-      <w:pPr>
-        <w:ind w:left="2160" w:hanging="360"/>
-      </w:pPr>
-      <w:rPr>
-        <w:rFonts w:ascii="Wingdings" w:hAnsi="Wingdings" w:hint="default"/>
-      </w:rPr>
-    </w:lvl>
-    <w:lvl w:ilvl="3" w:tplc="04090001" w:tentative="1">
-      <w:start w:val="1"/>
-      <w:numFmt w:val="bullet"/>
-      <w:lvlText w:val=""/>
+    </w:lvl>
+    <w:lvl w:ilvl="2">
+      <w:start w:val="1"/>
+      <w:numFmt w:val="lowerRoman"/>
+      <w:lvlText w:val="%3."/>
+      <w:lvlJc w:val="right"/>
+      <w:pPr>
+        <w:ind w:left="2160" w:hanging="180"/>
+      </w:pPr>
+    </w:lvl>
+    <w:lvl w:ilvl="3">
+      <w:start w:val="1"/>
+      <w:numFmt w:val="decimal"/>
+      <w:lvlText w:val="%4."/>
       <w:lvlJc w:val="left"/>
       <w:pPr>
         <w:ind w:left="2880" w:hanging="360"/>
       </w:pPr>
-      <w:rPr>
-        <w:rFonts w:ascii="Symbol" w:hAnsi="Symbol" w:hint="default"/>
-      </w:rPr>
-    </w:lvl>
-    <w:lvl w:ilvl="4" w:tplc="04090003" w:tentative="1">
-      <w:start w:val="1"/>
-      <w:numFmt w:val="bullet"/>
-      <w:lvlText w:val="o"/>
+    </w:lvl>
+    <w:lvl w:ilvl="4">
+      <w:start w:val="1"/>
+      <w:numFmt w:val="lowerLetter"/>
+      <w:lvlText w:val="%5."/>
       <w:lvlJc w:val="left"/>
       <w:pPr>
         <w:ind w:left="3600" w:hanging="360"/>
       </w:pPr>
-      <w:rPr>
-        <w:rFonts w:ascii="Courier New" w:hAnsi="Courier New" w:cs="Courier New" w:hint="default"/>
-      </w:rPr>
-    </w:lvl>
-    <w:lvl w:ilvl="5" w:tplc="04090005" w:tentative="1">
-      <w:start w:val="1"/>
-      <w:numFmt w:val="bullet"/>
-      <w:lvlText w:val=""/>
-      <w:lvlJc w:val="left"/>
-      <w:pPr>
-        <w:ind w:left="4320" w:hanging="360"/>
-      </w:pPr>
-      <w:rPr>
-        <w:rFonts w:ascii="Wingdings" w:hAnsi="Wingdings" w:hint="default"/>
-      </w:rPr>
-    </w:lvl>
-    <w:lvl w:ilvl="6" w:tplc="04090001" w:tentative="1">
-      <w:start w:val="1"/>
-      <w:numFmt w:val="bullet"/>
-      <w:lvlText w:val=""/>
+    </w:lvl>
+    <w:lvl w:ilvl="5">
+      <w:start w:val="1"/>
+      <w:numFmt w:val="lowerRoman"/>
+      <w:lvlText w:val="%6."/>
+      <w:lvlJc w:val="right"/>
+      <w:pPr>
+        <w:ind w:left="4320" w:hanging="180"/>
+      </w:pPr>
+    </w:lvl>
+    <w:lvl w:ilvl="6">
+      <w:start w:val="1"/>
+      <w:numFmt w:val="decimal"/>
+      <w:lvlText w:val="%7."/>
       <w:lvlJc w:val="left"/>
       <w:pPr>
         <w:ind w:left="5040" w:hanging="360"/>
       </w:pPr>
-      <w:rPr>
-        <w:rFonts w:ascii="Symbol" w:hAnsi="Symbol" w:hint="default"/>
-      </w:rPr>
-    </w:lvl>
-    <w:lvl w:ilvl="7" w:tplc="04090003" w:tentative="1">
-      <w:start w:val="1"/>
-      <w:numFmt w:val="bullet"/>
-      <w:lvlText w:val="o"/>
+    </w:lvl>
+    <w:lvl w:ilvl="7">
+      <w:start w:val="1"/>
+      <w:numFmt w:val="lowerLetter"/>
+      <w:lvlText w:val="%8."/>
       <w:lvlJc w:val="left"/>
       <w:pPr>
         <w:ind w:left="5760" w:hanging="360"/>
       </w:pPr>
-      <w:rPr>
-        <w:rFonts w:ascii="Courier New" w:hAnsi="Courier New" w:cs="Courier New" w:hint="default"/>
-      </w:rPr>
-    </w:lvl>
-    <w:lvl w:ilvl="8" w:tplc="04090005" w:tentative="1">
-      <w:start w:val="1"/>
-      <w:numFmt w:val="bullet"/>
-      <w:lvlText w:val=""/>
-      <w:lvlJc w:val="left"/>
-      <w:pPr>
-        <w:ind w:left="6480" w:hanging="360"/>
-      </w:pPr>
-      <w:rPr>
-        <w:rFonts w:ascii="Wingdings" w:hAnsi="Wingdings" w:hint="default"/>
-      </w:rPr>
+    </w:lvl>
+    <w:lvl w:ilvl="8">
+      <w:start w:val="1"/>
+      <w:numFmt w:val="lowerRoman"/>
+      <w:lvlText w:val="%9."/>
+      <w:lvlJc w:val="right"/>
+      <w:pPr>
+        <w:ind w:left="6480" w:hanging="180"/>
+      </w:pPr>
     </w:lvl>
   </w:abstractNum>
   <w:abstractNum w:abstractNumId="3">
@@ -2379,20 +3394,434 @@
       </w:rPr>
     </w:lvl>
   </w:abstractNum>
+  <w:abstractNum w:abstractNumId="5">
+    <w:nsid w:val="738D483A"/>
+    <w:multiLevelType w:val="multilevel"/>
+    <w:tmpl w:val="4D30ACB4"/>
+    <w:lvl w:ilvl="0">
+      <w:start w:val="1"/>
+      <w:numFmt w:val="decimal"/>
+      <w:lvlText w:val="%1."/>
+      <w:lvlJc w:val="left"/>
+      <w:pPr>
+        <w:ind w:left="720" w:hanging="360"/>
+      </w:pPr>
+    </w:lvl>
+    <w:lvl w:ilvl="1">
+      <w:start w:val="1"/>
+      <w:numFmt w:val="lowerLetter"/>
+      <w:lvlText w:val="%2."/>
+      <w:lvlJc w:val="left"/>
+      <w:pPr>
+        <w:ind w:left="1440" w:hanging="360"/>
+      </w:pPr>
+    </w:lvl>
+    <w:lvl w:ilvl="2">
+      <w:start w:val="1"/>
+      <w:numFmt w:val="lowerRoman"/>
+      <w:lvlText w:val="%3."/>
+      <w:lvlJc w:val="right"/>
+      <w:pPr>
+        <w:ind w:left="2160" w:hanging="180"/>
+      </w:pPr>
+    </w:lvl>
+    <w:lvl w:ilvl="3">
+      <w:start w:val="1"/>
+      <w:numFmt w:val="decimal"/>
+      <w:lvlText w:val="%4."/>
+      <w:lvlJc w:val="left"/>
+      <w:pPr>
+        <w:ind w:left="2880" w:hanging="360"/>
+      </w:pPr>
+    </w:lvl>
+    <w:lvl w:ilvl="4">
+      <w:start w:val="1"/>
+      <w:numFmt w:val="lowerLetter"/>
+      <w:lvlText w:val="%5."/>
+      <w:lvlJc w:val="left"/>
+      <w:pPr>
+        <w:ind w:left="3600" w:hanging="360"/>
+      </w:pPr>
+    </w:lvl>
+    <w:lvl w:ilvl="5">
+      <w:start w:val="1"/>
+      <w:numFmt w:val="lowerRoman"/>
+      <w:lvlText w:val="%6."/>
+      <w:lvlJc w:val="right"/>
+      <w:pPr>
+        <w:ind w:left="4320" w:hanging="180"/>
+      </w:pPr>
+    </w:lvl>
+    <w:lvl w:ilvl="6">
+      <w:start w:val="1"/>
+      <w:numFmt w:val="decimal"/>
+      <w:lvlText w:val="%7."/>
+      <w:lvlJc w:val="left"/>
+      <w:pPr>
+        <w:ind w:left="5040" w:hanging="360"/>
+      </w:pPr>
+    </w:lvl>
+    <w:lvl w:ilvl="7">
+      <w:start w:val="1"/>
+      <w:numFmt w:val="lowerLetter"/>
+      <w:lvlText w:val="%8."/>
+      <w:lvlJc w:val="left"/>
+      <w:pPr>
+        <w:ind w:left="5760" w:hanging="360"/>
+      </w:pPr>
+    </w:lvl>
+    <w:lvl w:ilvl="8">
+      <w:start w:val="1"/>
+      <w:numFmt w:val="lowerRoman"/>
+      <w:lvlText w:val="%9."/>
+      <w:lvlJc w:val="right"/>
+      <w:pPr>
+        <w:ind w:left="6480" w:hanging="180"/>
+      </w:pPr>
+    </w:lvl>
+  </w:abstractNum>
+  <w:abstractNum w:abstractNumId="6">
+    <w:nsid w:val="79911088"/>
+    <w:multiLevelType w:val="hybridMultilevel"/>
+    <w:tmpl w:val="F79E0DB4"/>
+    <w:lvl w:ilvl="0" w:tplc="5ED0EE42">
+      <w:start w:val="1"/>
+      <w:numFmt w:val="bullet"/>
+      <w:lvlText w:val=""/>
+      <w:lvlJc w:val="left"/>
+      <w:pPr>
+        <w:ind w:left="1440" w:hanging="360"/>
+      </w:pPr>
+      <w:rPr>
+        <w:rFonts w:ascii="Symbol" w:hAnsi="Symbol" w:hint="default"/>
+      </w:rPr>
+    </w:lvl>
+    <w:lvl w:ilvl="1" w:tplc="04090003" w:tentative="1">
+      <w:start w:val="1"/>
+      <w:numFmt w:val="bullet"/>
+      <w:lvlText w:val="o"/>
+      <w:lvlJc w:val="left"/>
+      <w:pPr>
+        <w:ind w:left="1440" w:hanging="360"/>
+      </w:pPr>
+      <w:rPr>
+        <w:rFonts w:ascii="Courier New" w:hAnsi="Courier New" w:cs="Courier New" w:hint="default"/>
+      </w:rPr>
+    </w:lvl>
+    <w:lvl w:ilvl="2" w:tplc="04090005" w:tentative="1">
+      <w:start w:val="1"/>
+      <w:numFmt w:val="bullet"/>
+      <w:lvlText w:val=""/>
+      <w:lvlJc w:val="left"/>
+      <w:pPr>
+        <w:ind w:left="2160" w:hanging="360"/>
+      </w:pPr>
+      <w:rPr>
+        <w:rFonts w:ascii="Wingdings" w:hAnsi="Wingdings" w:hint="default"/>
+      </w:rPr>
+    </w:lvl>
+    <w:lvl w:ilvl="3" w:tplc="04090001" w:tentative="1">
+      <w:start w:val="1"/>
+      <w:numFmt w:val="bullet"/>
+      <w:lvlText w:val=""/>
+      <w:lvlJc w:val="left"/>
+      <w:pPr>
+        <w:ind w:left="2880" w:hanging="360"/>
+      </w:pPr>
+      <w:rPr>
+        <w:rFonts w:ascii="Symbol" w:hAnsi="Symbol" w:hint="default"/>
+      </w:rPr>
+    </w:lvl>
+    <w:lvl w:ilvl="4" w:tplc="04090003" w:tentative="1">
+      <w:start w:val="1"/>
+      <w:numFmt w:val="bullet"/>
+      <w:lvlText w:val="o"/>
+      <w:lvlJc w:val="left"/>
+      <w:pPr>
+        <w:ind w:left="3600" w:hanging="360"/>
+      </w:pPr>
+      <w:rPr>
+        <w:rFonts w:ascii="Courier New" w:hAnsi="Courier New" w:cs="Courier New" w:hint="default"/>
+      </w:rPr>
+    </w:lvl>
+    <w:lvl w:ilvl="5" w:tplc="04090005" w:tentative="1">
+      <w:start w:val="1"/>
+      <w:numFmt w:val="bullet"/>
+      <w:lvlText w:val=""/>
+      <w:lvlJc w:val="left"/>
+      <w:pPr>
+        <w:ind w:left="4320" w:hanging="360"/>
+      </w:pPr>
+      <w:rPr>
+        <w:rFonts w:ascii="Wingdings" w:hAnsi="Wingdings" w:hint="default"/>
+      </w:rPr>
+    </w:lvl>
+    <w:lvl w:ilvl="6" w:tplc="04090001" w:tentative="1">
+      <w:start w:val="1"/>
+      <w:numFmt w:val="bullet"/>
+      <w:lvlText w:val=""/>
+      <w:lvlJc w:val="left"/>
+      <w:pPr>
+        <w:ind w:left="5040" w:hanging="360"/>
+      </w:pPr>
+      <w:rPr>
+        <w:rFonts w:ascii="Symbol" w:hAnsi="Symbol" w:hint="default"/>
+      </w:rPr>
+    </w:lvl>
+    <w:lvl w:ilvl="7" w:tplc="04090003" w:tentative="1">
+      <w:start w:val="1"/>
+      <w:numFmt w:val="bullet"/>
+      <w:lvlText w:val="o"/>
+      <w:lvlJc w:val="left"/>
+      <w:pPr>
+        <w:ind w:left="5760" w:hanging="360"/>
+      </w:pPr>
+      <w:rPr>
+        <w:rFonts w:ascii="Courier New" w:hAnsi="Courier New" w:cs="Courier New" w:hint="default"/>
+      </w:rPr>
+    </w:lvl>
+    <w:lvl w:ilvl="8" w:tplc="04090005" w:tentative="1">
+      <w:start w:val="1"/>
+      <w:numFmt w:val="bullet"/>
+      <w:lvlText w:val=""/>
+      <w:lvlJc w:val="left"/>
+      <w:pPr>
+        <w:ind w:left="6480" w:hanging="360"/>
+      </w:pPr>
+      <w:rPr>
+        <w:rFonts w:ascii="Wingdings" w:hAnsi="Wingdings" w:hint="default"/>
+      </w:rPr>
+    </w:lvl>
+  </w:abstractNum>
+  <w:abstractNum w:abstractNumId="7">
+    <w:nsid w:val="79976980"/>
+    <w:multiLevelType w:val="hybridMultilevel"/>
+    <w:tmpl w:val="42203E80"/>
+    <w:lvl w:ilvl="0" w:tplc="04090001">
+      <w:start w:val="1"/>
+      <w:numFmt w:val="bullet"/>
+      <w:lvlText w:val=""/>
+      <w:lvlJc w:val="left"/>
+      <w:pPr>
+        <w:ind w:left="720" w:hanging="360"/>
+      </w:pPr>
+      <w:rPr>
+        <w:rFonts w:ascii="Symbol" w:hAnsi="Symbol" w:hint="default"/>
+      </w:rPr>
+    </w:lvl>
+    <w:lvl w:ilvl="1" w:tplc="04090003" w:tentative="1">
+      <w:start w:val="1"/>
+      <w:numFmt w:val="bullet"/>
+      <w:lvlText w:val="o"/>
+      <w:lvlJc w:val="left"/>
+      <w:pPr>
+        <w:ind w:left="1440" w:hanging="360"/>
+      </w:pPr>
+      <w:rPr>
+        <w:rFonts w:ascii="Courier New" w:hAnsi="Courier New" w:cs="Courier New" w:hint="default"/>
+      </w:rPr>
+    </w:lvl>
+    <w:lvl w:ilvl="2" w:tplc="04090005" w:tentative="1">
+      <w:start w:val="1"/>
+      <w:numFmt w:val="bullet"/>
+      <w:lvlText w:val=""/>
+      <w:lvlJc w:val="left"/>
+      <w:pPr>
+        <w:ind w:left="2160" w:hanging="360"/>
+      </w:pPr>
+      <w:rPr>
+        <w:rFonts w:ascii="Wingdings" w:hAnsi="Wingdings" w:hint="default"/>
+      </w:rPr>
+    </w:lvl>
+    <w:lvl w:ilvl="3" w:tplc="04090001" w:tentative="1">
+      <w:start w:val="1"/>
+      <w:numFmt w:val="bullet"/>
+      <w:lvlText w:val=""/>
+      <w:lvlJc w:val="left"/>
+      <w:pPr>
+        <w:ind w:left="2880" w:hanging="360"/>
+      </w:pPr>
+      <w:rPr>
+        <w:rFonts w:ascii="Symbol" w:hAnsi="Symbol" w:hint="default"/>
+      </w:rPr>
+    </w:lvl>
+    <w:lvl w:ilvl="4" w:tplc="04090003" w:tentative="1">
+      <w:start w:val="1"/>
+      <w:numFmt w:val="bullet"/>
+      <w:lvlText w:val="o"/>
+      <w:lvlJc w:val="left"/>
+      <w:pPr>
+        <w:ind w:left="3600" w:hanging="360"/>
+      </w:pPr>
+      <w:rPr>
+        <w:rFonts w:ascii="Courier New" w:hAnsi="Courier New" w:cs="Courier New" w:hint="default"/>
+      </w:rPr>
+    </w:lvl>
+    <w:lvl w:ilvl="5" w:tplc="04090005" w:tentative="1">
+      <w:start w:val="1"/>
+      <w:numFmt w:val="bullet"/>
+      <w:lvlText w:val=""/>
+      <w:lvlJc w:val="left"/>
+      <w:pPr>
+        <w:ind w:left="4320" w:hanging="360"/>
+      </w:pPr>
+      <w:rPr>
+        <w:rFonts w:ascii="Wingdings" w:hAnsi="Wingdings" w:hint="default"/>
+      </w:rPr>
+    </w:lvl>
+    <w:lvl w:ilvl="6" w:tplc="04090001" w:tentative="1">
+      <w:start w:val="1"/>
+      <w:numFmt w:val="bullet"/>
+      <w:lvlText w:val=""/>
+      <w:lvlJc w:val="left"/>
+      <w:pPr>
+        <w:ind w:left="5040" w:hanging="360"/>
+      </w:pPr>
+      <w:rPr>
+        <w:rFonts w:ascii="Symbol" w:hAnsi="Symbol" w:hint="default"/>
+      </w:rPr>
+    </w:lvl>
+    <w:lvl w:ilvl="7" w:tplc="04090003" w:tentative="1">
+      <w:start w:val="1"/>
+      <w:numFmt w:val="bullet"/>
+      <w:lvlText w:val="o"/>
+      <w:lvlJc w:val="left"/>
+      <w:pPr>
+        <w:ind w:left="5760" w:hanging="360"/>
+      </w:pPr>
+      <w:rPr>
+        <w:rFonts w:ascii="Courier New" w:hAnsi="Courier New" w:cs="Courier New" w:hint="default"/>
+      </w:rPr>
+    </w:lvl>
+    <w:lvl w:ilvl="8" w:tplc="04090005" w:tentative="1">
+      <w:start w:val="1"/>
+      <w:numFmt w:val="bullet"/>
+      <w:lvlText w:val=""/>
+      <w:lvlJc w:val="left"/>
+      <w:pPr>
+        <w:ind w:left="6480" w:hanging="360"/>
+      </w:pPr>
+      <w:rPr>
+        <w:rFonts w:ascii="Wingdings" w:hAnsi="Wingdings" w:hint="default"/>
+      </w:rPr>
+    </w:lvl>
+  </w:abstractNum>
+  <w:abstractNum w:abstractNumId="8">
+    <w:nsid w:val="7B8C7423"/>
+    <w:multiLevelType w:val="hybridMultilevel"/>
+    <w:tmpl w:val="72C0C962"/>
+    <w:lvl w:ilvl="0" w:tplc="3DDECD7A">
+      <w:start w:val="1"/>
+      <w:numFmt w:val="decimal"/>
+      <w:pStyle w:val="Heading2"/>
+      <w:lvlText w:val="%1."/>
+      <w:lvlJc w:val="left"/>
+      <w:pPr>
+        <w:ind w:left="0" w:firstLine="170"/>
+      </w:pPr>
+      <w:rPr>
+        <w:rFonts w:hint="default"/>
+      </w:rPr>
+    </w:lvl>
+    <w:lvl w:ilvl="1" w:tplc="04090019" w:tentative="1">
+      <w:start w:val="1"/>
+      <w:numFmt w:val="lowerLetter"/>
+      <w:lvlText w:val="%2."/>
+      <w:lvlJc w:val="left"/>
+      <w:pPr>
+        <w:ind w:left="1440" w:hanging="360"/>
+      </w:pPr>
+    </w:lvl>
+    <w:lvl w:ilvl="2" w:tplc="0409001B" w:tentative="1">
+      <w:start w:val="1"/>
+      <w:numFmt w:val="lowerRoman"/>
+      <w:lvlText w:val="%3."/>
+      <w:lvlJc w:val="right"/>
+      <w:pPr>
+        <w:ind w:left="2160" w:hanging="180"/>
+      </w:pPr>
+    </w:lvl>
+    <w:lvl w:ilvl="3" w:tplc="0409000F" w:tentative="1">
+      <w:start w:val="1"/>
+      <w:numFmt w:val="decimal"/>
+      <w:lvlText w:val="%4."/>
+      <w:lvlJc w:val="left"/>
+      <w:pPr>
+        <w:ind w:left="2880" w:hanging="360"/>
+      </w:pPr>
+    </w:lvl>
+    <w:lvl w:ilvl="4" w:tplc="04090019" w:tentative="1">
+      <w:start w:val="1"/>
+      <w:numFmt w:val="lowerLetter"/>
+      <w:lvlText w:val="%5."/>
+      <w:lvlJc w:val="left"/>
+      <w:pPr>
+        <w:ind w:left="3600" w:hanging="360"/>
+      </w:pPr>
+    </w:lvl>
+    <w:lvl w:ilvl="5" w:tplc="0409001B" w:tentative="1">
+      <w:start w:val="1"/>
+      <w:numFmt w:val="lowerRoman"/>
+      <w:lvlText w:val="%6."/>
+      <w:lvlJc w:val="right"/>
+      <w:pPr>
+        <w:ind w:left="4320" w:hanging="180"/>
+      </w:pPr>
+    </w:lvl>
+    <w:lvl w:ilvl="6" w:tplc="0409000F" w:tentative="1">
+      <w:start w:val="1"/>
+      <w:numFmt w:val="decimal"/>
+      <w:lvlText w:val="%7."/>
+      <w:lvlJc w:val="left"/>
+      <w:pPr>
+        <w:ind w:left="5040" w:hanging="360"/>
+      </w:pPr>
+    </w:lvl>
+    <w:lvl w:ilvl="7" w:tplc="04090019" w:tentative="1">
+      <w:start w:val="1"/>
+      <w:numFmt w:val="lowerLetter"/>
+      <w:lvlText w:val="%8."/>
+      <w:lvlJc w:val="left"/>
+      <w:pPr>
+        <w:ind w:left="5760" w:hanging="360"/>
+      </w:pPr>
+    </w:lvl>
+    <w:lvl w:ilvl="8" w:tplc="0409001B" w:tentative="1">
+      <w:start w:val="1"/>
+      <w:numFmt w:val="lowerRoman"/>
+      <w:lvlText w:val="%9."/>
+      <w:lvlJc w:val="right"/>
+      <w:pPr>
+        <w:ind w:left="6480" w:hanging="180"/>
+      </w:pPr>
+    </w:lvl>
+  </w:abstractNum>
   <w:num w:numId="1">
+    <w:abstractNumId w:val="6"/>
+  </w:num>
+  <w:num w:numId="2">
+    <w:abstractNumId w:val="8"/>
+  </w:num>
+  <w:num w:numId="3">
+    <w:abstractNumId w:val="5"/>
+  </w:num>
+  <w:num w:numId="4">
+    <w:abstractNumId w:val="2"/>
+  </w:num>
+  <w:num w:numId="5">
+    <w:abstractNumId w:val="1"/>
+  </w:num>
+  <w:num w:numId="6">
+    <w:abstractNumId w:val="7"/>
+  </w:num>
+  <w:num w:numId="7">
     <w:abstractNumId w:val="0"/>
   </w:num>
-  <w:num w:numId="2">
+  <w:num w:numId="8">
     <w:abstractNumId w:val="3"/>
   </w:num>
-  <w:num w:numId="3">
+  <w:num w:numId="9">
     <w:abstractNumId w:val="4"/>
-  </w:num>
-  <w:num w:numId="4">
-    <w:abstractNumId w:val="1"/>
-  </w:num>
-  <w:num w:numId="5">
-    <w:abstractNumId w:val="2"/>
   </w:num>
 </w:numbering>
 </file>
@@ -2402,13 +3831,17 @@
   <w:docDefaults>
     <w:rPrDefault>
       <w:rPr>
-        <w:rFonts w:asciiTheme="minorHAnsi" w:eastAsiaTheme="minorHAnsi" w:hAnsiTheme="minorHAnsi" w:cstheme="minorBidi"/>
-        <w:sz w:val="24"/>
-        <w:szCs w:val="24"/>
+        <w:rFonts w:asciiTheme="minorHAnsi" w:eastAsiaTheme="minorEastAsia" w:hAnsiTheme="minorHAnsi" w:cstheme="minorBidi"/>
+        <w:sz w:val="22"/>
+        <w:szCs w:val="22"/>
         <w:lang w:val="en-US" w:eastAsia="en-US" w:bidi="ar-SA"/>
       </w:rPr>
     </w:rPrDefault>
-    <w:pPrDefault/>
+    <w:pPrDefault>
+      <w:pPr>
+        <w:spacing w:before="200" w:after="200" w:line="276" w:lineRule="auto"/>
+      </w:pPr>
+    </w:pPrDefault>
   </w:docDefaults>
   <w:latentStyles w:defLockedState="0" w:defUIPriority="99" w:defSemiHidden="0" w:defUnhideWhenUsed="0" w:defQFormat="0" w:count="380">
     <w:lsdException w:name="Normal" w:uiPriority="0" w:qFormat="1"/>
@@ -2795,6 +4228,11 @@
   <w:style w:type="paragraph" w:default="1" w:styleId="Normal">
     <w:name w:val="Normal"/>
     <w:qFormat/>
+    <w:rsid w:val="007F4DC3"/>
+    <w:rPr>
+      <w:sz w:val="20"/>
+      <w:szCs w:val="20"/>
+    </w:rPr>
   </w:style>
   <w:style w:type="paragraph" w:styleId="Heading1">
     <w:name w:val="heading 1"/>
@@ -2803,18 +4241,26 @@
     <w:link w:val="Heading1Char"/>
     <w:uiPriority w:val="9"/>
     <w:qFormat/>
-    <w:rsid w:val="009A6845"/>
+    <w:rsid w:val="007F4DC3"/>
     <w:pPr>
-      <w:keepNext/>
-      <w:keepLines/>
-      <w:spacing w:before="240"/>
+      <w:pBdr>
+        <w:top w:val="single" w:sz="24" w:space="0" w:color="5B9BD5" w:themeColor="accent1"/>
+        <w:left w:val="single" w:sz="24" w:space="0" w:color="5B9BD5" w:themeColor="accent1"/>
+        <w:bottom w:val="single" w:sz="24" w:space="0" w:color="5B9BD5" w:themeColor="accent1"/>
+        <w:right w:val="single" w:sz="24" w:space="0" w:color="5B9BD5" w:themeColor="accent1"/>
+      </w:pBdr>
+      <w:shd w:val="clear" w:color="auto" w:fill="5B9BD5" w:themeFill="accent1"/>
+      <w:spacing w:after="0"/>
       <w:outlineLvl w:val="0"/>
     </w:pPr>
     <w:rPr>
-      <w:rFonts w:asciiTheme="majorHAnsi" w:eastAsiaTheme="majorEastAsia" w:hAnsiTheme="majorHAnsi" w:cstheme="majorBidi"/>
-      <w:color w:val="2E74B5" w:themeColor="accent1" w:themeShade="BF"/>
-      <w:sz w:val="32"/>
-      <w:szCs w:val="32"/>
+      <w:b/>
+      <w:bCs/>
+      <w:caps/>
+      <w:color w:val="FFFFFF" w:themeColor="background1"/>
+      <w:spacing w:val="15"/>
+      <w:sz w:val="22"/>
+      <w:szCs w:val="22"/>
     </w:rPr>
   </w:style>
   <w:style w:type="paragraph" w:styleId="Heading2">
@@ -2825,18 +4271,193 @@
     <w:uiPriority w:val="9"/>
     <w:unhideWhenUsed/>
     <w:qFormat/>
-    <w:rsid w:val="009A6845"/>
+    <w:rsid w:val="007F4DC3"/>
     <w:pPr>
-      <w:keepNext/>
-      <w:keepLines/>
-      <w:spacing w:before="40"/>
+      <w:numPr>
+        <w:numId w:val="2"/>
+      </w:numPr>
+      <w:pBdr>
+        <w:top w:val="single" w:sz="24" w:space="0" w:color="DEEAF6" w:themeColor="accent1" w:themeTint="33"/>
+        <w:left w:val="single" w:sz="24" w:space="0" w:color="DEEAF6" w:themeColor="accent1" w:themeTint="33"/>
+        <w:bottom w:val="single" w:sz="24" w:space="0" w:color="DEEAF6" w:themeColor="accent1" w:themeTint="33"/>
+        <w:right w:val="single" w:sz="24" w:space="0" w:color="DEEAF6" w:themeColor="accent1" w:themeTint="33"/>
+      </w:pBdr>
+      <w:shd w:val="clear" w:color="auto" w:fill="DEEAF6" w:themeFill="accent1" w:themeFillTint="33"/>
+      <w:spacing w:before="240" w:after="0"/>
       <w:outlineLvl w:val="1"/>
     </w:pPr>
     <w:rPr>
-      <w:rFonts w:asciiTheme="majorHAnsi" w:eastAsiaTheme="majorEastAsia" w:hAnsiTheme="majorHAnsi" w:cstheme="majorBidi"/>
+      <w:caps/>
+      <w:spacing w:val="15"/>
+      <w:sz w:val="22"/>
+      <w:szCs w:val="22"/>
+    </w:rPr>
+  </w:style>
+  <w:style w:type="paragraph" w:styleId="Heading3">
+    <w:name w:val="heading 3"/>
+    <w:basedOn w:val="Normal"/>
+    <w:next w:val="Normal"/>
+    <w:link w:val="Heading3Char"/>
+    <w:uiPriority w:val="9"/>
+    <w:semiHidden/>
+    <w:unhideWhenUsed/>
+    <w:qFormat/>
+    <w:rsid w:val="007F4DC3"/>
+    <w:pPr>
+      <w:pBdr>
+        <w:top w:val="single" w:sz="6" w:space="2" w:color="5B9BD5" w:themeColor="accent1"/>
+        <w:left w:val="single" w:sz="6" w:space="2" w:color="5B9BD5" w:themeColor="accent1"/>
+      </w:pBdr>
+      <w:spacing w:before="300" w:after="0"/>
+      <w:outlineLvl w:val="2"/>
+    </w:pPr>
+    <w:rPr>
+      <w:caps/>
+      <w:color w:val="1F4D78" w:themeColor="accent1" w:themeShade="7F"/>
+      <w:spacing w:val="15"/>
+      <w:sz w:val="22"/>
+      <w:szCs w:val="22"/>
+    </w:rPr>
+  </w:style>
+  <w:style w:type="paragraph" w:styleId="Heading4">
+    <w:name w:val="heading 4"/>
+    <w:basedOn w:val="Normal"/>
+    <w:next w:val="Normal"/>
+    <w:link w:val="Heading4Char"/>
+    <w:uiPriority w:val="9"/>
+    <w:semiHidden/>
+    <w:unhideWhenUsed/>
+    <w:qFormat/>
+    <w:rsid w:val="007F4DC3"/>
+    <w:pPr>
+      <w:pBdr>
+        <w:top w:val="dotted" w:sz="6" w:space="2" w:color="5B9BD5" w:themeColor="accent1"/>
+        <w:left w:val="dotted" w:sz="6" w:space="2" w:color="5B9BD5" w:themeColor="accent1"/>
+      </w:pBdr>
+      <w:spacing w:before="300" w:after="0"/>
+      <w:outlineLvl w:val="3"/>
+    </w:pPr>
+    <w:rPr>
+      <w:caps/>
       <w:color w:val="2E74B5" w:themeColor="accent1" w:themeShade="BF"/>
-      <w:sz w:val="26"/>
-      <w:szCs w:val="26"/>
+      <w:spacing w:val="10"/>
+      <w:sz w:val="22"/>
+      <w:szCs w:val="22"/>
+    </w:rPr>
+  </w:style>
+  <w:style w:type="paragraph" w:styleId="Heading5">
+    <w:name w:val="heading 5"/>
+    <w:basedOn w:val="Normal"/>
+    <w:next w:val="Normal"/>
+    <w:link w:val="Heading5Char"/>
+    <w:uiPriority w:val="9"/>
+    <w:semiHidden/>
+    <w:unhideWhenUsed/>
+    <w:qFormat/>
+    <w:rsid w:val="007F4DC3"/>
+    <w:pPr>
+      <w:pBdr>
+        <w:bottom w:val="single" w:sz="6" w:space="1" w:color="5B9BD5" w:themeColor="accent1"/>
+      </w:pBdr>
+      <w:spacing w:before="300" w:after="0"/>
+      <w:outlineLvl w:val="4"/>
+    </w:pPr>
+    <w:rPr>
+      <w:caps/>
+      <w:color w:val="2E74B5" w:themeColor="accent1" w:themeShade="BF"/>
+      <w:spacing w:val="10"/>
+      <w:sz w:val="22"/>
+      <w:szCs w:val="22"/>
+    </w:rPr>
+  </w:style>
+  <w:style w:type="paragraph" w:styleId="Heading6">
+    <w:name w:val="heading 6"/>
+    <w:basedOn w:val="Normal"/>
+    <w:next w:val="Normal"/>
+    <w:link w:val="Heading6Char"/>
+    <w:uiPriority w:val="9"/>
+    <w:semiHidden/>
+    <w:unhideWhenUsed/>
+    <w:qFormat/>
+    <w:rsid w:val="007F4DC3"/>
+    <w:pPr>
+      <w:pBdr>
+        <w:bottom w:val="dotted" w:sz="6" w:space="1" w:color="5B9BD5" w:themeColor="accent1"/>
+      </w:pBdr>
+      <w:spacing w:before="300" w:after="0"/>
+      <w:outlineLvl w:val="5"/>
+    </w:pPr>
+    <w:rPr>
+      <w:caps/>
+      <w:color w:val="2E74B5" w:themeColor="accent1" w:themeShade="BF"/>
+      <w:spacing w:val="10"/>
+      <w:sz w:val="22"/>
+      <w:szCs w:val="22"/>
+    </w:rPr>
+  </w:style>
+  <w:style w:type="paragraph" w:styleId="Heading7">
+    <w:name w:val="heading 7"/>
+    <w:basedOn w:val="Normal"/>
+    <w:next w:val="Normal"/>
+    <w:link w:val="Heading7Char"/>
+    <w:uiPriority w:val="9"/>
+    <w:semiHidden/>
+    <w:unhideWhenUsed/>
+    <w:qFormat/>
+    <w:rsid w:val="007F4DC3"/>
+    <w:pPr>
+      <w:spacing w:before="300" w:after="0"/>
+      <w:outlineLvl w:val="6"/>
+    </w:pPr>
+    <w:rPr>
+      <w:caps/>
+      <w:color w:val="2E74B5" w:themeColor="accent1" w:themeShade="BF"/>
+      <w:spacing w:val="10"/>
+      <w:sz w:val="22"/>
+      <w:szCs w:val="22"/>
+    </w:rPr>
+  </w:style>
+  <w:style w:type="paragraph" w:styleId="Heading8">
+    <w:name w:val="heading 8"/>
+    <w:basedOn w:val="Normal"/>
+    <w:next w:val="Normal"/>
+    <w:link w:val="Heading8Char"/>
+    <w:uiPriority w:val="9"/>
+    <w:semiHidden/>
+    <w:unhideWhenUsed/>
+    <w:qFormat/>
+    <w:rsid w:val="007F4DC3"/>
+    <w:pPr>
+      <w:spacing w:before="300" w:after="0"/>
+      <w:outlineLvl w:val="7"/>
+    </w:pPr>
+    <w:rPr>
+      <w:caps/>
+      <w:spacing w:val="10"/>
+      <w:sz w:val="18"/>
+      <w:szCs w:val="18"/>
+    </w:rPr>
+  </w:style>
+  <w:style w:type="paragraph" w:styleId="Heading9">
+    <w:name w:val="heading 9"/>
+    <w:basedOn w:val="Normal"/>
+    <w:next w:val="Normal"/>
+    <w:link w:val="Heading9Char"/>
+    <w:uiPriority w:val="9"/>
+    <w:semiHidden/>
+    <w:unhideWhenUsed/>
+    <w:qFormat/>
+    <w:rsid w:val="007F4DC3"/>
+    <w:pPr>
+      <w:spacing w:before="300" w:after="0"/>
+      <w:outlineLvl w:val="8"/>
+    </w:pPr>
+    <w:rPr>
+      <w:i/>
+      <w:caps/>
+      <w:spacing w:val="10"/>
+      <w:sz w:val="18"/>
+      <w:szCs w:val="18"/>
     </w:rPr>
   </w:style>
   <w:style w:type="character" w:default="1" w:styleId="DefaultParagraphFont">
@@ -2866,17 +4487,42 @@
     <w:semiHidden/>
     <w:unhideWhenUsed/>
   </w:style>
+  <w:style w:type="character" w:styleId="Hyperlink">
+    <w:name w:val="Hyperlink"/>
+    <w:basedOn w:val="DefaultParagraphFont"/>
+    <w:uiPriority w:val="99"/>
+    <w:unhideWhenUsed/>
+    <w:rsid w:val="00F377AA"/>
+    <w:rPr>
+      <w:color w:val="0563C1" w:themeColor="hyperlink"/>
+      <w:u w:val="single"/>
+    </w:rPr>
+  </w:style>
+  <w:style w:type="character" w:styleId="FollowedHyperlink">
+    <w:name w:val="FollowedHyperlink"/>
+    <w:basedOn w:val="DefaultParagraphFont"/>
+    <w:uiPriority w:val="99"/>
+    <w:semiHidden/>
+    <w:unhideWhenUsed/>
+    <w:rsid w:val="007F4DC3"/>
+    <w:rPr>
+      <w:color w:val="954F72" w:themeColor="followedHyperlink"/>
+      <w:u w:val="single"/>
+    </w:rPr>
+  </w:style>
   <w:style w:type="character" w:customStyle="1" w:styleId="Heading1Char">
     <w:name w:val="Heading 1 Char"/>
     <w:basedOn w:val="DefaultParagraphFont"/>
     <w:link w:val="Heading1"/>
     <w:uiPriority w:val="9"/>
-    <w:rsid w:val="009A6845"/>
+    <w:rsid w:val="007F4DC3"/>
     <w:rPr>
-      <w:rFonts w:asciiTheme="majorHAnsi" w:eastAsiaTheme="majorEastAsia" w:hAnsiTheme="majorHAnsi" w:cstheme="majorBidi"/>
-      <w:color w:val="2E74B5" w:themeColor="accent1" w:themeShade="BF"/>
-      <w:sz w:val="32"/>
-      <w:szCs w:val="32"/>
+      <w:b/>
+      <w:bCs/>
+      <w:caps/>
+      <w:color w:val="FFFFFF" w:themeColor="background1"/>
+      <w:spacing w:val="15"/>
+      <w:shd w:val="clear" w:color="auto" w:fill="5B9BD5" w:themeFill="accent1"/>
     </w:rPr>
   </w:style>
   <w:style w:type="character" w:customStyle="1" w:styleId="Heading2Char">
@@ -2884,35 +4530,407 @@
     <w:basedOn w:val="DefaultParagraphFont"/>
     <w:link w:val="Heading2"/>
     <w:uiPriority w:val="9"/>
-    <w:rsid w:val="009A6845"/>
+    <w:rsid w:val="007F4DC3"/>
     <w:rPr>
-      <w:rFonts w:asciiTheme="majorHAnsi" w:eastAsiaTheme="majorEastAsia" w:hAnsiTheme="majorHAnsi" w:cstheme="majorBidi"/>
+      <w:caps/>
+      <w:spacing w:val="15"/>
+      <w:shd w:val="clear" w:color="auto" w:fill="DEEAF6" w:themeFill="accent1" w:themeFillTint="33"/>
+    </w:rPr>
+  </w:style>
+  <w:style w:type="character" w:customStyle="1" w:styleId="Heading3Char">
+    <w:name w:val="Heading 3 Char"/>
+    <w:basedOn w:val="DefaultParagraphFont"/>
+    <w:link w:val="Heading3"/>
+    <w:uiPriority w:val="9"/>
+    <w:semiHidden/>
+    <w:rsid w:val="007F4DC3"/>
+    <w:rPr>
+      <w:caps/>
+      <w:color w:val="1F4D78" w:themeColor="accent1" w:themeShade="7F"/>
+      <w:spacing w:val="15"/>
+    </w:rPr>
+  </w:style>
+  <w:style w:type="character" w:customStyle="1" w:styleId="Heading4Char">
+    <w:name w:val="Heading 4 Char"/>
+    <w:basedOn w:val="DefaultParagraphFont"/>
+    <w:link w:val="Heading4"/>
+    <w:uiPriority w:val="9"/>
+    <w:semiHidden/>
+    <w:rsid w:val="007F4DC3"/>
+    <w:rPr>
+      <w:caps/>
       <w:color w:val="2E74B5" w:themeColor="accent1" w:themeShade="BF"/>
-      <w:sz w:val="26"/>
-      <w:szCs w:val="26"/>
+      <w:spacing w:val="10"/>
     </w:rPr>
+  </w:style>
+  <w:style w:type="character" w:customStyle="1" w:styleId="Heading5Char">
+    <w:name w:val="Heading 5 Char"/>
+    <w:basedOn w:val="DefaultParagraphFont"/>
+    <w:link w:val="Heading5"/>
+    <w:uiPriority w:val="9"/>
+    <w:semiHidden/>
+    <w:rsid w:val="007F4DC3"/>
+    <w:rPr>
+      <w:caps/>
+      <w:color w:val="2E74B5" w:themeColor="accent1" w:themeShade="BF"/>
+      <w:spacing w:val="10"/>
+    </w:rPr>
+  </w:style>
+  <w:style w:type="character" w:customStyle="1" w:styleId="Heading6Char">
+    <w:name w:val="Heading 6 Char"/>
+    <w:basedOn w:val="DefaultParagraphFont"/>
+    <w:link w:val="Heading6"/>
+    <w:uiPriority w:val="9"/>
+    <w:semiHidden/>
+    <w:rsid w:val="007F4DC3"/>
+    <w:rPr>
+      <w:caps/>
+      <w:color w:val="2E74B5" w:themeColor="accent1" w:themeShade="BF"/>
+      <w:spacing w:val="10"/>
+    </w:rPr>
+  </w:style>
+  <w:style w:type="character" w:customStyle="1" w:styleId="Heading7Char">
+    <w:name w:val="Heading 7 Char"/>
+    <w:basedOn w:val="DefaultParagraphFont"/>
+    <w:link w:val="Heading7"/>
+    <w:uiPriority w:val="9"/>
+    <w:semiHidden/>
+    <w:rsid w:val="007F4DC3"/>
+    <w:rPr>
+      <w:caps/>
+      <w:color w:val="2E74B5" w:themeColor="accent1" w:themeShade="BF"/>
+      <w:spacing w:val="10"/>
+    </w:rPr>
+  </w:style>
+  <w:style w:type="character" w:customStyle="1" w:styleId="Heading8Char">
+    <w:name w:val="Heading 8 Char"/>
+    <w:basedOn w:val="DefaultParagraphFont"/>
+    <w:link w:val="Heading8"/>
+    <w:uiPriority w:val="9"/>
+    <w:semiHidden/>
+    <w:rsid w:val="007F4DC3"/>
+    <w:rPr>
+      <w:caps/>
+      <w:spacing w:val="10"/>
+      <w:sz w:val="18"/>
+      <w:szCs w:val="18"/>
+    </w:rPr>
+  </w:style>
+  <w:style w:type="character" w:customStyle="1" w:styleId="Heading9Char">
+    <w:name w:val="Heading 9 Char"/>
+    <w:basedOn w:val="DefaultParagraphFont"/>
+    <w:link w:val="Heading9"/>
+    <w:uiPriority w:val="9"/>
+    <w:semiHidden/>
+    <w:rsid w:val="007F4DC3"/>
+    <w:rPr>
+      <w:i/>
+      <w:caps/>
+      <w:spacing w:val="10"/>
+      <w:sz w:val="18"/>
+      <w:szCs w:val="18"/>
+    </w:rPr>
+  </w:style>
+  <w:style w:type="paragraph" w:styleId="Caption">
+    <w:name w:val="caption"/>
+    <w:basedOn w:val="Normal"/>
+    <w:next w:val="Normal"/>
+    <w:uiPriority w:val="35"/>
+    <w:unhideWhenUsed/>
+    <w:qFormat/>
+    <w:rsid w:val="007F4DC3"/>
+    <w:rPr>
+      <w:b/>
+      <w:bCs/>
+      <w:color w:val="2E74B5" w:themeColor="accent1" w:themeShade="BF"/>
+      <w:sz w:val="16"/>
+      <w:szCs w:val="16"/>
+    </w:rPr>
+  </w:style>
+  <w:style w:type="paragraph" w:styleId="Title">
+    <w:name w:val="Title"/>
+    <w:basedOn w:val="Normal"/>
+    <w:next w:val="Normal"/>
+    <w:link w:val="TitleChar"/>
+    <w:uiPriority w:val="10"/>
+    <w:qFormat/>
+    <w:rsid w:val="007F4DC3"/>
+    <w:pPr>
+      <w:spacing w:before="720"/>
+    </w:pPr>
+    <w:rPr>
+      <w:caps/>
+      <w:color w:val="5B9BD5" w:themeColor="accent1"/>
+      <w:spacing w:val="10"/>
+      <w:kern w:val="28"/>
+      <w:sz w:val="52"/>
+      <w:szCs w:val="52"/>
+    </w:rPr>
+  </w:style>
+  <w:style w:type="character" w:customStyle="1" w:styleId="TitleChar">
+    <w:name w:val="Title Char"/>
+    <w:basedOn w:val="DefaultParagraphFont"/>
+    <w:link w:val="Title"/>
+    <w:uiPriority w:val="10"/>
+    <w:rsid w:val="007F4DC3"/>
+    <w:rPr>
+      <w:caps/>
+      <w:color w:val="5B9BD5" w:themeColor="accent1"/>
+      <w:spacing w:val="10"/>
+      <w:kern w:val="28"/>
+      <w:sz w:val="52"/>
+      <w:szCs w:val="52"/>
+    </w:rPr>
+  </w:style>
+  <w:style w:type="paragraph" w:styleId="Subtitle">
+    <w:name w:val="Subtitle"/>
+    <w:basedOn w:val="Normal"/>
+    <w:next w:val="Normal"/>
+    <w:link w:val="SubtitleChar"/>
+    <w:uiPriority w:val="11"/>
+    <w:qFormat/>
+    <w:rsid w:val="007F4DC3"/>
+    <w:pPr>
+      <w:spacing w:after="1000" w:line="240" w:lineRule="auto"/>
+    </w:pPr>
+    <w:rPr>
+      <w:caps/>
+      <w:color w:val="595959" w:themeColor="text1" w:themeTint="A6"/>
+      <w:spacing w:val="10"/>
+      <w:sz w:val="24"/>
+      <w:szCs w:val="24"/>
+    </w:rPr>
+  </w:style>
+  <w:style w:type="character" w:customStyle="1" w:styleId="SubtitleChar">
+    <w:name w:val="Subtitle Char"/>
+    <w:basedOn w:val="DefaultParagraphFont"/>
+    <w:link w:val="Subtitle"/>
+    <w:uiPriority w:val="11"/>
+    <w:rsid w:val="007F4DC3"/>
+    <w:rPr>
+      <w:caps/>
+      <w:color w:val="595959" w:themeColor="text1" w:themeTint="A6"/>
+      <w:spacing w:val="10"/>
+      <w:sz w:val="24"/>
+      <w:szCs w:val="24"/>
+    </w:rPr>
+  </w:style>
+  <w:style w:type="character" w:styleId="Strong">
+    <w:name w:val="Strong"/>
+    <w:uiPriority w:val="22"/>
+    <w:qFormat/>
+    <w:rsid w:val="007F4DC3"/>
+    <w:rPr>
+      <w:b/>
+      <w:bCs/>
+    </w:rPr>
+  </w:style>
+  <w:style w:type="character" w:styleId="Emphasis">
+    <w:name w:val="Emphasis"/>
+    <w:uiPriority w:val="20"/>
+    <w:qFormat/>
+    <w:rsid w:val="007F4DC3"/>
+    <w:rPr>
+      <w:caps/>
+      <w:color w:val="1F4D78" w:themeColor="accent1" w:themeShade="7F"/>
+      <w:spacing w:val="5"/>
+    </w:rPr>
+  </w:style>
+  <w:style w:type="paragraph" w:styleId="NoSpacing">
+    <w:name w:val="No Spacing"/>
+    <w:basedOn w:val="Normal"/>
+    <w:link w:val="NoSpacingChar"/>
+    <w:uiPriority w:val="1"/>
+    <w:qFormat/>
+    <w:rsid w:val="007F4DC3"/>
+    <w:pPr>
+      <w:spacing w:before="0" w:after="0" w:line="240" w:lineRule="auto"/>
+    </w:pPr>
   </w:style>
   <w:style w:type="paragraph" w:styleId="ListParagraph">
     <w:name w:val="List Paragraph"/>
     <w:basedOn w:val="Normal"/>
     <w:uiPriority w:val="34"/>
     <w:qFormat/>
-    <w:rsid w:val="009A6845"/>
+    <w:rsid w:val="007F4DC3"/>
     <w:pPr>
       <w:ind w:left="720"/>
       <w:contextualSpacing/>
     </w:pPr>
   </w:style>
-  <w:style w:type="paragraph" w:styleId="NoSpacing">
-    <w:name w:val="No Spacing"/>
+  <w:style w:type="paragraph" w:styleId="Quote">
+    <w:name w:val="Quote"/>
+    <w:basedOn w:val="Normal"/>
+    <w:next w:val="Normal"/>
+    <w:link w:val="QuoteChar"/>
+    <w:uiPriority w:val="29"/>
+    <w:qFormat/>
+    <w:rsid w:val="00C6106C"/>
+    <w:pPr>
+      <w:shd w:val="clear" w:color="auto" w:fill="E7E6E6" w:themeFill="background2"/>
+      <w:ind w:left="284"/>
+    </w:pPr>
+    <w:rPr>
+      <w:i/>
+      <w:iCs/>
+    </w:rPr>
+  </w:style>
+  <w:style w:type="character" w:customStyle="1" w:styleId="QuoteChar">
+    <w:name w:val="Quote Char"/>
+    <w:basedOn w:val="DefaultParagraphFont"/>
+    <w:link w:val="Quote"/>
+    <w:uiPriority w:val="29"/>
+    <w:rsid w:val="00C6106C"/>
+    <w:rPr>
+      <w:i/>
+      <w:iCs/>
+      <w:sz w:val="20"/>
+      <w:szCs w:val="20"/>
+      <w:shd w:val="clear" w:color="auto" w:fill="E7E6E6" w:themeFill="background2"/>
+    </w:rPr>
+  </w:style>
+  <w:style w:type="paragraph" w:styleId="IntenseQuote">
+    <w:name w:val="Intense Quote"/>
+    <w:basedOn w:val="Normal"/>
+    <w:next w:val="Normal"/>
+    <w:link w:val="IntenseQuoteChar"/>
+    <w:uiPriority w:val="30"/>
+    <w:qFormat/>
+    <w:rsid w:val="007F4DC3"/>
+    <w:pPr>
+      <w:pBdr>
+        <w:top w:val="single" w:sz="4" w:space="10" w:color="5B9BD5" w:themeColor="accent1"/>
+        <w:left w:val="single" w:sz="4" w:space="10" w:color="5B9BD5" w:themeColor="accent1"/>
+      </w:pBdr>
+      <w:spacing w:after="0"/>
+      <w:ind w:left="1296" w:right="1152"/>
+      <w:jc w:val="both"/>
+    </w:pPr>
+    <w:rPr>
+      <w:i/>
+      <w:iCs/>
+      <w:color w:val="5B9BD5" w:themeColor="accent1"/>
+    </w:rPr>
+  </w:style>
+  <w:style w:type="character" w:customStyle="1" w:styleId="IntenseQuoteChar">
+    <w:name w:val="Intense Quote Char"/>
+    <w:basedOn w:val="DefaultParagraphFont"/>
+    <w:link w:val="IntenseQuote"/>
+    <w:uiPriority w:val="30"/>
+    <w:rsid w:val="007F4DC3"/>
+    <w:rPr>
+      <w:i/>
+      <w:iCs/>
+      <w:color w:val="5B9BD5" w:themeColor="accent1"/>
+      <w:sz w:val="20"/>
+      <w:szCs w:val="20"/>
+    </w:rPr>
+  </w:style>
+  <w:style w:type="character" w:styleId="SubtleEmphasis">
+    <w:name w:val="Subtle Emphasis"/>
+    <w:uiPriority w:val="19"/>
+    <w:qFormat/>
+    <w:rsid w:val="007F4DC3"/>
+    <w:rPr>
+      <w:i/>
+      <w:iCs/>
+      <w:color w:val="1F4D78" w:themeColor="accent1" w:themeShade="7F"/>
+    </w:rPr>
+  </w:style>
+  <w:style w:type="character" w:styleId="IntenseEmphasis">
+    <w:name w:val="Intense Emphasis"/>
+    <w:uiPriority w:val="21"/>
+    <w:qFormat/>
+    <w:rsid w:val="007F4DC3"/>
+    <w:rPr>
+      <w:b/>
+      <w:bCs/>
+      <w:caps/>
+      <w:color w:val="1F4D78" w:themeColor="accent1" w:themeShade="7F"/>
+      <w:spacing w:val="10"/>
+    </w:rPr>
+  </w:style>
+  <w:style w:type="character" w:styleId="SubtleReference">
+    <w:name w:val="Subtle Reference"/>
+    <w:uiPriority w:val="31"/>
+    <w:qFormat/>
+    <w:rsid w:val="007F4DC3"/>
+    <w:rPr>
+      <w:b/>
+      <w:bCs/>
+      <w:color w:val="5B9BD5" w:themeColor="accent1"/>
+    </w:rPr>
+  </w:style>
+  <w:style w:type="character" w:styleId="IntenseReference">
+    <w:name w:val="Intense Reference"/>
+    <w:uiPriority w:val="32"/>
+    <w:qFormat/>
+    <w:rsid w:val="007F4DC3"/>
+    <w:rPr>
+      <w:b/>
+      <w:bCs/>
+      <w:i/>
+      <w:iCs/>
+      <w:caps/>
+      <w:color w:val="5B9BD5" w:themeColor="accent1"/>
+    </w:rPr>
+  </w:style>
+  <w:style w:type="character" w:styleId="BookTitle">
+    <w:name w:val="Book Title"/>
+    <w:uiPriority w:val="33"/>
+    <w:qFormat/>
+    <w:rsid w:val="007F4DC3"/>
+    <w:rPr>
+      <w:b/>
+      <w:bCs/>
+      <w:i/>
+      <w:iCs/>
+      <w:spacing w:val="9"/>
+    </w:rPr>
+  </w:style>
+  <w:style w:type="paragraph" w:styleId="TOCHeading">
+    <w:name w:val="TOC Heading"/>
+    <w:basedOn w:val="Heading1"/>
+    <w:next w:val="Normal"/>
+    <w:uiPriority w:val="39"/>
+    <w:semiHidden/>
+    <w:unhideWhenUsed/>
+    <w:qFormat/>
+    <w:rsid w:val="007F4DC3"/>
+    <w:pPr>
+      <w:outlineLvl w:val="9"/>
+    </w:pPr>
+    <w:rPr>
+      <w:lang w:bidi="en-US"/>
+    </w:rPr>
+  </w:style>
+  <w:style w:type="character" w:customStyle="1" w:styleId="NoSpacingChar">
+    <w:name w:val="No Spacing Char"/>
+    <w:basedOn w:val="DefaultParagraphFont"/>
+    <w:link w:val="NoSpacing"/>
     <w:uiPriority w:val="1"/>
-    <w:qFormat/>
-    <w:rsid w:val="009A6845"/>
+    <w:rsid w:val="007F4DC3"/>
+    <w:rPr>
+      <w:sz w:val="20"/>
+      <w:szCs w:val="20"/>
+    </w:rPr>
+  </w:style>
+  <w:style w:type="paragraph" w:customStyle="1" w:styleId="PersonalName">
+    <w:name w:val="Personal Name"/>
+    <w:basedOn w:val="Title"/>
+    <w:rsid w:val="007F4DC3"/>
+    <w:rPr>
+      <w:b/>
+      <w:caps w:val="0"/>
+      <w:color w:val="000000"/>
+      <w:sz w:val="28"/>
+      <w:szCs w:val="28"/>
+    </w:rPr>
   </w:style>
   <w:style w:type="character" w:customStyle="1" w:styleId="Italics">
     <w:name w:val=".Italics"/>
     <w:qFormat/>
-    <w:rsid w:val="009A6845"/>
+    <w:rsid w:val="007138D2"/>
     <w:rPr>
       <w:i/>
     </w:rPr>
@@ -2921,13 +4939,13 @@
     <w:name w:val=".Body"/>
     <w:link w:val="BodyChar"/>
     <w:qFormat/>
-    <w:rsid w:val="00D01B40"/>
+    <w:rsid w:val="007138D2"/>
     <w:pPr>
       <w:tabs>
         <w:tab w:val="left" w:pos="360"/>
       </w:tabs>
       <w:suppressAutoHyphens/>
-      <w:spacing w:line="250" w:lineRule="exact"/>
+      <w:spacing w:before="0" w:after="0" w:line="250" w:lineRule="exact"/>
       <w:ind w:firstLine="284"/>
       <w:jc w:val="both"/>
     </w:pPr>
@@ -2942,7 +4960,7 @@
     <w:name w:val=".Body Char"/>
     <w:link w:val="Body"/>
     <w:qFormat/>
-    <w:rsid w:val="00D01B40"/>
+    <w:rsid w:val="007138D2"/>
     <w:rPr>
       <w:rFonts w:ascii="Verdana" w:eastAsia="Times New Roman" w:hAnsi="Verdana" w:cs="Times New Roman"/>
       <w:color w:val="000000"/>
@@ -2954,50 +4972,31 @@
     <w:name w:val=".List Bullet"/>
     <w:basedOn w:val="Body"/>
     <w:qFormat/>
-    <w:rsid w:val="00D01B40"/>
+    <w:rsid w:val="00A547D8"/>
     <w:pPr>
       <w:widowControl w:val="0"/>
       <w:numPr>
-        <w:numId w:val="3"/>
+        <w:numId w:val="9"/>
       </w:numPr>
       <w:tabs>
         <w:tab w:val="clear" w:pos="360"/>
         <w:tab w:val="clear" w:pos="540"/>
         <w:tab w:val="num" w:pos="567"/>
       </w:tabs>
-      <w:spacing w:before="80" w:after="80"/>
-      <w:ind w:left="568" w:hanging="284"/>
+      <w:spacing w:before="200" w:after="200" w:line="276" w:lineRule="auto"/>
+      <w:ind w:left="555" w:hanging="198"/>
       <w:contextualSpacing/>
     </w:pPr>
   </w:style>
   <w:style w:type="character" w:customStyle="1" w:styleId="CodeInText">
     <w:name w:val=".CodeIn Text"/>
     <w:qFormat/>
-    <w:rsid w:val="00D01B40"/>
+    <w:rsid w:val="007138D2"/>
     <w:rPr>
       <w:rFonts w:ascii="Courier New" w:hAnsi="Courier New"/>
       <w:color w:val="000000"/>
       <w:szCs w:val="20"/>
       <w:u w:val="none"/>
-    </w:rPr>
-  </w:style>
-  <w:style w:type="paragraph" w:styleId="Caption">
-    <w:name w:val="caption"/>
-    <w:basedOn w:val="Normal"/>
-    <w:next w:val="Normal"/>
-    <w:uiPriority w:val="35"/>
-    <w:unhideWhenUsed/>
-    <w:qFormat/>
-    <w:rsid w:val="00A3158F"/>
-    <w:pPr>
-      <w:spacing w:after="200"/>
-    </w:pPr>
-    <w:rPr>
-      <w:i/>
-      <w:iCs/>
-      <w:color w:val="44546A" w:themeColor="text2"/>
-      <w:sz w:val="18"/>
-      <w:szCs w:val="18"/>
     </w:rPr>
   </w:style>
   <w:style w:type="paragraph" w:customStyle="1" w:styleId="FigureC">
@@ -3006,24 +5005,23 @@
     <w:next w:val="Normal"/>
     <w:link w:val="FigureCChar"/>
     <w:qFormat/>
-    <w:rsid w:val="00A9678D"/>
+    <w:rsid w:val="007138D2"/>
     <w:pPr>
       <w:keepNext/>
-      <w:spacing w:before="120" w:after="120"/>
+      <w:spacing w:before="120" w:after="120" w:line="240" w:lineRule="auto"/>
       <w:ind w:left="567"/>
     </w:pPr>
     <w:rPr>
       <w:rFonts w:ascii="Times New Roman" w:eastAsia="Times New Roman" w:hAnsi="Times New Roman" w:cs="Times New Roman"/>
       <w:color w:val="00B050"/>
       <w:sz w:val="28"/>
-      <w:szCs w:val="20"/>
     </w:rPr>
   </w:style>
   <w:style w:type="character" w:customStyle="1" w:styleId="FigureCChar">
     <w:name w:val=".Figure C Char"/>
     <w:basedOn w:val="DefaultParagraphFont"/>
     <w:link w:val="FigureC"/>
-    <w:rsid w:val="00A9678D"/>
+    <w:rsid w:val="007138D2"/>
     <w:rPr>
       <w:rFonts w:ascii="Times New Roman" w:eastAsia="Times New Roman" w:hAnsi="Times New Roman" w:cs="Times New Roman"/>
       <w:color w:val="00B050"/>
@@ -3037,7 +5035,7 @@
     <w:next w:val="Body"/>
     <w:link w:val="Body1Char"/>
     <w:qFormat/>
-    <w:rsid w:val="0091093C"/>
+    <w:rsid w:val="007138D2"/>
     <w:pPr>
       <w:ind w:firstLine="0"/>
     </w:pPr>
@@ -3049,7 +5047,7 @@
     <w:name w:val=".Body 1 Char"/>
     <w:link w:val="Body1"/>
     <w:qFormat/>
-    <w:rsid w:val="0091093C"/>
+    <w:rsid w:val="007138D2"/>
     <w:rPr>
       <w:rFonts w:ascii="Verdana" w:eastAsia="Times New Roman" w:hAnsi="Verdana" w:cs="Times New Roman"/>
       <w:color w:val="000000"/>
@@ -3107,9 +5105,9 @@
         <a:latin typeface="Calibri Light" panose="020F0302020204030204"/>
         <a:ea typeface=""/>
         <a:cs typeface=""/>
-        <a:font script="Jpan" typeface="ＭＳ ゴシック"/>
+        <a:font script="Jpan" typeface="Yu Gothic Light"/>
         <a:font script="Hang" typeface="맑은 고딕"/>
-        <a:font script="Hans" typeface="宋体"/>
+        <a:font script="Hans" typeface="DengXian Light"/>
         <a:font script="Hant" typeface="新細明體"/>
         <a:font script="Arab" typeface="Times New Roman"/>
         <a:font script="Hebr" typeface="Times New Roman"/>
@@ -3142,9 +5140,9 @@
         <a:latin typeface="Calibri" panose="020F0502020204030204"/>
         <a:ea typeface=""/>
         <a:cs typeface=""/>
-        <a:font script="Jpan" typeface="ＭＳ 明朝"/>
+        <a:font script="Jpan" typeface="Yu Mincho"/>
         <a:font script="Hang" typeface="맑은 고딕"/>
-        <a:font script="Hans" typeface="宋体"/>
+        <a:font script="Hans" typeface="DengXian"/>
         <a:font script="Hant" typeface="新細明體"/>
         <a:font script="Arab" typeface="Arial"/>
         <a:font script="Hebr" typeface="Arial"/>

</xml_diff>